<commit_message>
5th, 6th, 7th labs are done
</commit_message>
<xml_diff>
--- a/Laborotory work №5.docx
+++ b/Laborotory work №5.docx
@@ -985,7 +985,7 @@
       <w:pPr>
         <w:numPr>
           <w:ilvl w:val="0"/>
-          <w:numId w:val="8"/>
+          <w:numId w:val="9"/>
         </w:numPr>
         <w:spacing w:line="240" w:lineRule="auto"/>
         <w:ind w:left="720" w:hanging="360"/>
@@ -1010,7 +1010,7 @@
       <w:pPr>
         <w:numPr>
           <w:ilvl w:val="0"/>
-          <w:numId w:val="8"/>
+          <w:numId w:val="9"/>
         </w:numPr>
         <w:spacing w:line="240" w:lineRule="auto"/>
         <w:ind w:left="720" w:hanging="360"/>
@@ -1035,7 +1035,7 @@
       <w:pPr>
         <w:numPr>
           <w:ilvl w:val="1"/>
-          <w:numId w:val="8"/>
+          <w:numId w:val="9"/>
         </w:numPr>
         <w:spacing w:line="240" w:lineRule="auto"/>
         <w:ind w:left="1134" w:hanging="425"/>
@@ -1060,7 +1060,7 @@
       <w:pPr>
         <w:numPr>
           <w:ilvl w:val="1"/>
-          <w:numId w:val="8"/>
+          <w:numId w:val="9"/>
         </w:numPr>
         <w:spacing w:line="240" w:lineRule="auto"/>
         <w:ind w:left="1134" w:hanging="425"/>
@@ -1085,7 +1085,7 @@
       <w:pPr>
         <w:numPr>
           <w:ilvl w:val="1"/>
-          <w:numId w:val="8"/>
+          <w:numId w:val="9"/>
         </w:numPr>
         <w:spacing w:line="240" w:lineRule="auto"/>
         <w:ind w:left="1134" w:hanging="425"/>
@@ -1309,157 +1309,49 @@
           <w:szCs w:val="28"/>
           <w:rtl w:val="0"/>
         </w:rPr>
-        <w:t xml:space="preserve">створення: </w:t>
-      </w:r>
-      <w:r>
-        <w:rPr>
-          <w:rFonts w:ascii="Times New Roman" w:cs="Times New Roman" w:eastAsia="Times New Roman" w:hAnsi="Times New Roman"/>
-          <w:sz w:val="28"/>
-          <w:szCs w:val="28"/>
-          <w:rtl w:val="0"/>
-        </w:rPr>
-        <w:t xml:space="preserve">touch</w:t>
-      </w:r>
-      <w:r>
-        <w:rPr>
-          <w:rFonts w:ascii="Times New Roman" w:cs="Times New Roman" w:eastAsia="Times New Roman" w:hAnsi="Times New Roman"/>
-          <w:sz w:val="28"/>
-          <w:szCs w:val="28"/>
-          <w:rtl w:val="0"/>
-        </w:rPr>
-        <w:t xml:space="preserve">, </w:t>
-      </w:r>
-      <w:r>
-        <w:rPr>
-          <w:rFonts w:ascii="Times New Roman" w:cs="Times New Roman" w:eastAsia="Times New Roman" w:hAnsi="Times New Roman"/>
-          <w:sz w:val="28"/>
-          <w:szCs w:val="28"/>
-          <w:rtl w:val="0"/>
-        </w:rPr>
-        <w:t xml:space="preserve">mkdir</w:t>
-      </w:r>
-      <w:r>
-        <w:rPr>
-          <w:rFonts w:ascii="Times New Roman" w:cs="Times New Roman" w:eastAsia="Times New Roman" w:hAnsi="Times New Roman"/>
-          <w:sz w:val="28"/>
-          <w:szCs w:val="28"/>
-          <w:rtl w:val="0"/>
-        </w:rPr>
-        <w:t xml:space="preserve">;</w:t>
-      </w:r>
-    </w:p>
-    <w:p>
-      <w:pPr>
-        <w:spacing w:line="240" w:lineRule="auto"/>
-        <w:jc w:val="both"/>
-        <w:rPr>
-          <w:rFonts w:ascii="Times New Roman" w:cs="Times New Roman" w:eastAsia="Times New Roman" w:hAnsi="Times New Roman"/>
-          <w:sz w:val="28"/>
-          <w:szCs w:val="28"/>
-        </w:rPr>
-      </w:pPr>
-      <w:r>
-        <w:rPr>
-          <w:rFonts w:ascii="Times New Roman" w:cs="Times New Roman" w:eastAsia="Times New Roman" w:hAnsi="Times New Roman"/>
-          <w:sz w:val="28"/>
-          <w:szCs w:val="28"/>
-          <w:rtl w:val="0"/>
-        </w:rPr>
-        <w:t xml:space="preserve">копіювання: </w:t>
-      </w:r>
-      <w:r>
-        <w:rPr>
-          <w:rFonts w:ascii="Times New Roman" w:cs="Times New Roman" w:eastAsia="Times New Roman" w:hAnsi="Times New Roman"/>
-          <w:sz w:val="28"/>
-          <w:szCs w:val="28"/>
-          <w:rtl w:val="0"/>
-        </w:rPr>
-        <w:t xml:space="preserve">cp</w:t>
-      </w:r>
-      <w:r>
-        <w:rPr>
-          <w:rFonts w:ascii="Times New Roman" w:cs="Times New Roman" w:eastAsia="Times New Roman" w:hAnsi="Times New Roman"/>
-          <w:sz w:val="28"/>
-          <w:szCs w:val="28"/>
-          <w:rtl w:val="0"/>
-        </w:rPr>
-        <w:t xml:space="preserve">;</w:t>
-      </w:r>
-    </w:p>
-    <w:p>
-      <w:pPr>
-        <w:spacing w:line="240" w:lineRule="auto"/>
-        <w:jc w:val="both"/>
-        <w:rPr>
-          <w:rFonts w:ascii="Times New Roman" w:cs="Times New Roman" w:eastAsia="Times New Roman" w:hAnsi="Times New Roman"/>
-          <w:sz w:val="28"/>
-          <w:szCs w:val="28"/>
-        </w:rPr>
-      </w:pPr>
-      <w:r>
-        <w:rPr>
-          <w:rFonts w:ascii="Times New Roman" w:cs="Times New Roman" w:eastAsia="Times New Roman" w:hAnsi="Times New Roman"/>
-          <w:sz w:val="28"/>
-          <w:szCs w:val="28"/>
-          <w:rtl w:val="0"/>
-        </w:rPr>
-        <w:t xml:space="preserve">переміщення або перейменування: </w:t>
-      </w:r>
-      <w:r>
-        <w:rPr>
-          <w:rFonts w:ascii="Times New Roman" w:cs="Times New Roman" w:eastAsia="Times New Roman" w:hAnsi="Times New Roman"/>
-          <w:sz w:val="28"/>
-          <w:szCs w:val="28"/>
-          <w:rtl w:val="0"/>
-        </w:rPr>
-        <w:t xml:space="preserve">mv</w:t>
-      </w:r>
-      <w:r>
-        <w:rPr>
-          <w:rFonts w:ascii="Times New Roman" w:cs="Times New Roman" w:eastAsia="Times New Roman" w:hAnsi="Times New Roman"/>
-          <w:sz w:val="28"/>
-          <w:szCs w:val="28"/>
-          <w:rtl w:val="0"/>
-        </w:rPr>
-        <w:t xml:space="preserve">;</w:t>
+        <w:t xml:space="preserve">створення: touch, mkdir;</w:t>
+      </w:r>
+    </w:p>
+    <w:p>
+      <w:pPr>
+        <w:spacing w:line="240" w:lineRule="auto"/>
+        <w:jc w:val="both"/>
+        <w:rPr>
+          <w:rFonts w:ascii="Times New Roman" w:cs="Times New Roman" w:eastAsia="Times New Roman" w:hAnsi="Times New Roman"/>
+          <w:sz w:val="28"/>
+          <w:szCs w:val="28"/>
+        </w:rPr>
+      </w:pPr>
+      <w:r>
+        <w:rPr>
+          <w:rFonts w:ascii="Times New Roman" w:cs="Times New Roman" w:eastAsia="Times New Roman" w:hAnsi="Times New Roman"/>
+          <w:sz w:val="28"/>
+          <w:szCs w:val="28"/>
+          <w:rtl w:val="0"/>
+        </w:rPr>
+        <w:t xml:space="preserve">копіювання: cp;</w:t>
+      </w:r>
+    </w:p>
+    <w:p>
+      <w:pPr>
+        <w:spacing w:line="240" w:lineRule="auto"/>
+        <w:jc w:val="both"/>
+        <w:rPr>
+          <w:rFonts w:ascii="Times New Roman" w:cs="Times New Roman" w:eastAsia="Times New Roman" w:hAnsi="Times New Roman"/>
+          <w:sz w:val="28"/>
+          <w:szCs w:val="28"/>
+        </w:rPr>
+      </w:pPr>
+      <w:r>
+        <w:rPr>
+          <w:rFonts w:ascii="Times New Roman" w:cs="Times New Roman" w:eastAsia="Times New Roman" w:hAnsi="Times New Roman"/>
+          <w:sz w:val="28"/>
+          <w:szCs w:val="28"/>
+          <w:rtl w:val="0"/>
+        </w:rPr>
+        <w:t xml:space="preserve">переміщення або перейменування: mv;</w:t>
         <w:br w:type="textWrapping"/>
-        <w:t xml:space="preserve">видалення: </w:t>
-      </w:r>
-      <w:r>
-        <w:rPr>
-          <w:rFonts w:ascii="Times New Roman" w:cs="Times New Roman" w:eastAsia="Times New Roman" w:hAnsi="Times New Roman"/>
-          <w:sz w:val="28"/>
-          <w:szCs w:val="28"/>
-          <w:rtl w:val="0"/>
-        </w:rPr>
-        <w:t xml:space="preserve">rm</w:t>
-      </w:r>
-      <w:r>
-        <w:rPr>
-          <w:rFonts w:ascii="Times New Roman" w:cs="Times New Roman" w:eastAsia="Times New Roman" w:hAnsi="Times New Roman"/>
-          <w:sz w:val="28"/>
-          <w:szCs w:val="28"/>
-          <w:rtl w:val="0"/>
-        </w:rPr>
-        <w:t xml:space="preserve">, </w:t>
-      </w:r>
-      <w:r>
-        <w:rPr>
-          <w:rFonts w:ascii="Times New Roman" w:cs="Times New Roman" w:eastAsia="Times New Roman" w:hAnsi="Times New Roman"/>
-          <w:sz w:val="28"/>
-          <w:szCs w:val="28"/>
-          <w:rtl w:val="0"/>
-        </w:rPr>
-        <w:t xml:space="preserve">rmdir</w:t>
-      </w:r>
-      <w:r>
-        <w:rPr>
-          <w:rFonts w:ascii="Times New Roman" w:cs="Times New Roman" w:eastAsia="Times New Roman" w:hAnsi="Times New Roman"/>
-          <w:sz w:val="28"/>
-          <w:szCs w:val="28"/>
-          <w:rtl w:val="0"/>
-        </w:rPr>
-        <w:t xml:space="preserve">.</w:t>
+        <w:t xml:space="preserve">видалення: rm, rmdir.</w:t>
       </w:r>
     </w:p>
     <w:p>
@@ -1482,7 +1374,7 @@
       <w:pPr>
         <w:numPr>
           <w:ilvl w:val="0"/>
-          <w:numId w:val="8"/>
+          <w:numId w:val="9"/>
         </w:numPr>
         <w:spacing w:line="240" w:lineRule="auto"/>
         <w:ind w:left="720" w:hanging="360"/>
@@ -1507,7 +1399,7 @@
       <w:pPr>
         <w:numPr>
           <w:ilvl w:val="0"/>
-          <w:numId w:val="5"/>
+          <w:numId w:val="6"/>
         </w:numPr>
         <w:spacing w:line="240" w:lineRule="auto"/>
         <w:ind w:left="993" w:hanging="283.9999999999999"/>
@@ -1532,7 +1424,7 @@
       <w:pPr>
         <w:numPr>
           <w:ilvl w:val="0"/>
-          <w:numId w:val="5"/>
+          <w:numId w:val="6"/>
         </w:numPr>
         <w:spacing w:line="240" w:lineRule="auto"/>
         <w:ind w:left="993" w:hanging="283.9999999999999"/>
@@ -1557,7 +1449,7 @@
       <w:pPr>
         <w:numPr>
           <w:ilvl w:val="0"/>
-          <w:numId w:val="8"/>
+          <w:numId w:val="9"/>
         </w:numPr>
         <w:spacing w:line="240" w:lineRule="auto"/>
         <w:ind w:left="720" w:hanging="360"/>
@@ -1582,7 +1474,7 @@
       <w:pPr>
         <w:numPr>
           <w:ilvl w:val="0"/>
-          <w:numId w:val="2"/>
+          <w:numId w:val="3"/>
         </w:numPr>
         <w:spacing w:line="240" w:lineRule="auto"/>
         <w:ind w:left="1080" w:hanging="360"/>
@@ -1606,7 +1498,7 @@
       <w:pPr>
         <w:numPr>
           <w:ilvl w:val="0"/>
-          <w:numId w:val="2"/>
+          <w:numId w:val="3"/>
         </w:numPr>
         <w:spacing w:line="240" w:lineRule="auto"/>
         <w:ind w:left="1080" w:hanging="360"/>
@@ -1631,7 +1523,7 @@
       <w:pPr>
         <w:numPr>
           <w:ilvl w:val="0"/>
-          <w:numId w:val="8"/>
+          <w:numId w:val="9"/>
         </w:numPr>
         <w:spacing w:line="240" w:lineRule="auto"/>
         <w:ind w:left="720" w:hanging="360"/>
@@ -1656,7 +1548,7 @@
       <w:pPr>
         <w:numPr>
           <w:ilvl w:val="0"/>
-          <w:numId w:val="5"/>
+          <w:numId w:val="6"/>
         </w:numPr>
         <w:spacing w:line="240" w:lineRule="auto"/>
         <w:ind w:left="993" w:hanging="283.9999999999999"/>
@@ -1681,7 +1573,7 @@
       <w:pPr>
         <w:numPr>
           <w:ilvl w:val="0"/>
-          <w:numId w:val="5"/>
+          <w:numId w:val="6"/>
         </w:numPr>
         <w:spacing w:line="240" w:lineRule="auto"/>
         <w:ind w:left="993" w:hanging="283.9999999999999"/>
@@ -1706,7 +1598,7 @@
       <w:pPr>
         <w:numPr>
           <w:ilvl w:val="0"/>
-          <w:numId w:val="5"/>
+          <w:numId w:val="6"/>
         </w:numPr>
         <w:spacing w:line="240" w:lineRule="auto"/>
         <w:ind w:left="993" w:hanging="283.9999999999999"/>
@@ -1794,7 +1686,7 @@
       <w:pPr>
         <w:numPr>
           <w:ilvl w:val="1"/>
-          <w:numId w:val="6"/>
+          <w:numId w:val="7"/>
         </w:numPr>
         <w:spacing w:line="240" w:lineRule="auto"/>
         <w:ind w:left="993" w:hanging="426"/>
@@ -1834,17 +1726,12 @@
         </w:rPr>
         <w:t xml:space="preserve">.</w:t>
       </w:r>
-      <w:r>
-        <w:rPr>
-          <w:rtl w:val="0"/>
-        </w:rPr>
-      </w:r>
     </w:p>
     <w:p>
       <w:pPr>
         <w:numPr>
           <w:ilvl w:val="1"/>
-          <w:numId w:val="6"/>
+          <w:numId w:val="7"/>
         </w:numPr>
         <w:spacing w:line="240" w:lineRule="auto"/>
         <w:ind w:left="993" w:hanging="426"/>
@@ -1884,17 +1771,12 @@
         </w:rPr>
         <w:t xml:space="preserve"> </w:t>
       </w:r>
-      <w:r>
-        <w:rPr>
-          <w:rtl w:val="0"/>
-        </w:rPr>
-      </w:r>
     </w:p>
     <w:p>
       <w:pPr>
         <w:numPr>
           <w:ilvl w:val="1"/>
-          <w:numId w:val="6"/>
+          <w:numId w:val="7"/>
         </w:numPr>
         <w:spacing w:line="240" w:lineRule="auto"/>
         <w:ind w:left="993" w:hanging="426"/>
@@ -1933,11 +1815,6 @@
           <w:rtl w:val="0"/>
         </w:rPr>
         <w:t xml:space="preserve"> та запустіть термінал.</w:t>
-      </w:r>
-      <w:r>
-        <w:rPr>
-          <w:rtl w:val="0"/>
-        </w:rPr>
       </w:r>
     </w:p>
     <w:p>
@@ -2266,39 +2143,7 @@
                 <w:szCs w:val="28"/>
                 <w:rtl w:val="0"/>
               </w:rPr>
-              <w:t xml:space="preserve">Виводить список файлів і каталогів у поточному каталозі. З параметрами (</w:t>
-            </w:r>
-            <w:r>
-              <w:rPr>
-                <w:sz w:val="28"/>
-                <w:szCs w:val="28"/>
-                <w:rtl w:val="0"/>
-              </w:rPr>
-              <w:t xml:space="preserve">-l</w:t>
-            </w:r>
-            <w:r>
-              <w:rPr>
-                <w:sz w:val="28"/>
-                <w:szCs w:val="28"/>
-                <w:rtl w:val="0"/>
-              </w:rPr>
-              <w:t xml:space="preserve">, </w:t>
-            </w:r>
-            <w:r>
-              <w:rPr>
-                <w:sz w:val="28"/>
-                <w:szCs w:val="28"/>
-                <w:rtl w:val="0"/>
-              </w:rPr>
-              <w:t xml:space="preserve">-a</w:t>
-            </w:r>
-            <w:r>
-              <w:rPr>
-                <w:sz w:val="28"/>
-                <w:szCs w:val="28"/>
-                <w:rtl w:val="0"/>
-              </w:rPr>
-              <w:t xml:space="preserve">) може показувати детальну або приховану інформацію.</w:t>
+              <w:t xml:space="preserve">Виводить список файлів і каталогів у поточному каталозі. З параметрами (-l, -a) може показувати детальну або приховану інформацію.</w:t>
             </w:r>
           </w:p>
         </w:tc>
@@ -2552,7 +2397,7 @@
       <w:pPr>
         <w:numPr>
           <w:ilvl w:val="0"/>
-          <w:numId w:val="3"/>
+          <w:numId w:val="4"/>
         </w:numPr>
         <w:tabs>
           <w:tab w:val="left" w:leader="none" w:pos="993"/>
@@ -2578,9 +2423,68 @@
     </w:p>
     <w:p>
       <w:pPr>
+        <w:tabs>
+          <w:tab w:val="left" w:leader="none" w:pos="993"/>
+        </w:tabs>
+        <w:spacing w:line="240" w:lineRule="auto"/>
+        <w:ind w:left="0" w:firstLine="0"/>
+        <w:jc w:val="both"/>
+        <w:rPr>
+          <w:rFonts w:ascii="Times New Roman" w:cs="Times New Roman" w:eastAsia="Times New Roman" w:hAnsi="Times New Roman"/>
+          <w:sz w:val="28"/>
+          <w:szCs w:val="28"/>
+        </w:rPr>
+      </w:pPr>
+      <w:r>
+        <w:rPr>
+          <w:rFonts w:ascii="Times New Roman" w:cs="Times New Roman" w:eastAsia="Times New Roman" w:hAnsi="Times New Roman"/>
+          <w:sz w:val="28"/>
+          <w:szCs w:val="28"/>
+        </w:rPr>
+        <w:drawing>
+          <wp:inline distB="114300" distT="114300" distL="114300" distR="114300">
+            <wp:extent cx="5731200" cy="685800"/>
+            <wp:effectExtent b="0" l="0" r="0" t="0"/>
+            <wp:docPr id="10" name="image21.png"/>
+            <a:graphic>
+              <a:graphicData uri="http://schemas.openxmlformats.org/drawingml/2006/picture">
+                <pic:pic>
+                  <pic:nvPicPr>
+                    <pic:cNvPr id="0" name="image21.png"/>
+                    <pic:cNvPicPr preferRelativeResize="0"/>
+                  </pic:nvPicPr>
+                  <pic:blipFill>
+                    <a:blip r:embed="rId6"/>
+                    <a:srcRect b="0" l="0" r="0" t="0"/>
+                    <a:stretch>
+                      <a:fillRect/>
+                    </a:stretch>
+                  </pic:blipFill>
+                  <pic:spPr>
+                    <a:xfrm>
+                      <a:off x="0" y="0"/>
+                      <a:ext cx="5731200" cy="685800"/>
+                    </a:xfrm>
+                    <a:prstGeom prst="rect"/>
+                    <a:ln/>
+                  </pic:spPr>
+                </pic:pic>
+              </a:graphicData>
+            </a:graphic>
+          </wp:inline>
+        </w:drawing>
+      </w:r>
+      <w:r>
+        <w:rPr>
+          <w:rtl w:val="0"/>
+        </w:rPr>
+      </w:r>
+    </w:p>
+    <w:p>
+      <w:pPr>
         <w:numPr>
           <w:ilvl w:val="0"/>
-          <w:numId w:val="3"/>
+          <w:numId w:val="4"/>
         </w:numPr>
         <w:tabs>
           <w:tab w:val="left" w:leader="none" w:pos="993"/>
@@ -2606,9 +2510,68 @@
     </w:p>
     <w:p>
       <w:pPr>
+        <w:tabs>
+          <w:tab w:val="left" w:leader="none" w:pos="993"/>
+        </w:tabs>
+        <w:spacing w:line="240" w:lineRule="auto"/>
+        <w:ind w:left="0" w:firstLine="0"/>
+        <w:jc w:val="both"/>
+        <w:rPr>
+          <w:rFonts w:ascii="Times New Roman" w:cs="Times New Roman" w:eastAsia="Times New Roman" w:hAnsi="Times New Roman"/>
+          <w:sz w:val="28"/>
+          <w:szCs w:val="28"/>
+        </w:rPr>
+      </w:pPr>
+      <w:r>
+        <w:rPr>
+          <w:rFonts w:ascii="Times New Roman" w:cs="Times New Roman" w:eastAsia="Times New Roman" w:hAnsi="Times New Roman"/>
+          <w:sz w:val="28"/>
+          <w:szCs w:val="28"/>
+        </w:rPr>
+        <w:drawing>
+          <wp:inline distB="114300" distT="114300" distL="114300" distR="114300">
+            <wp:extent cx="5731200" cy="762000"/>
+            <wp:effectExtent b="0" l="0" r="0" t="0"/>
+            <wp:docPr id="21" name="image22.png"/>
+            <a:graphic>
+              <a:graphicData uri="http://schemas.openxmlformats.org/drawingml/2006/picture">
+                <pic:pic>
+                  <pic:nvPicPr>
+                    <pic:cNvPr id="0" name="image22.png"/>
+                    <pic:cNvPicPr preferRelativeResize="0"/>
+                  </pic:nvPicPr>
+                  <pic:blipFill>
+                    <a:blip r:embed="rId7"/>
+                    <a:srcRect b="0" l="0" r="0" t="0"/>
+                    <a:stretch>
+                      <a:fillRect/>
+                    </a:stretch>
+                  </pic:blipFill>
+                  <pic:spPr>
+                    <a:xfrm>
+                      <a:off x="0" y="0"/>
+                      <a:ext cx="5731200" cy="762000"/>
+                    </a:xfrm>
+                    <a:prstGeom prst="rect"/>
+                    <a:ln/>
+                  </pic:spPr>
+                </pic:pic>
+              </a:graphicData>
+            </a:graphic>
+          </wp:inline>
+        </w:drawing>
+      </w:r>
+      <w:r>
+        <w:rPr>
+          <w:rtl w:val="0"/>
+        </w:rPr>
+      </w:r>
+    </w:p>
+    <w:p>
+      <w:pPr>
         <w:numPr>
           <w:ilvl w:val="0"/>
-          <w:numId w:val="3"/>
+          <w:numId w:val="4"/>
         </w:numPr>
         <w:tabs>
           <w:tab w:val="left" w:leader="none" w:pos="993"/>
@@ -2634,9 +2597,68 @@
     </w:p>
     <w:p>
       <w:pPr>
+        <w:tabs>
+          <w:tab w:val="left" w:leader="none" w:pos="993"/>
+        </w:tabs>
+        <w:spacing w:line="240" w:lineRule="auto"/>
+        <w:ind w:left="0" w:firstLine="0"/>
+        <w:jc w:val="both"/>
+        <w:rPr>
+          <w:rFonts w:ascii="Times New Roman" w:cs="Times New Roman" w:eastAsia="Times New Roman" w:hAnsi="Times New Roman"/>
+          <w:sz w:val="28"/>
+          <w:szCs w:val="28"/>
+        </w:rPr>
+      </w:pPr>
+      <w:r>
+        <w:rPr>
+          <w:rFonts w:ascii="Times New Roman" w:cs="Times New Roman" w:eastAsia="Times New Roman" w:hAnsi="Times New Roman"/>
+          <w:sz w:val="28"/>
+          <w:szCs w:val="28"/>
+        </w:rPr>
+        <w:drawing>
+          <wp:inline distB="114300" distT="114300" distL="114300" distR="114300">
+            <wp:extent cx="4972050" cy="704850"/>
+            <wp:effectExtent b="0" l="0" r="0" t="0"/>
+            <wp:docPr id="6" name="image8.png"/>
+            <a:graphic>
+              <a:graphicData uri="http://schemas.openxmlformats.org/drawingml/2006/picture">
+                <pic:pic>
+                  <pic:nvPicPr>
+                    <pic:cNvPr id="0" name="image8.png"/>
+                    <pic:cNvPicPr preferRelativeResize="0"/>
+                  </pic:nvPicPr>
+                  <pic:blipFill>
+                    <a:blip r:embed="rId8"/>
+                    <a:srcRect b="0" l="0" r="0" t="0"/>
+                    <a:stretch>
+                      <a:fillRect/>
+                    </a:stretch>
+                  </pic:blipFill>
+                  <pic:spPr>
+                    <a:xfrm>
+                      <a:off x="0" y="0"/>
+                      <a:ext cx="4972050" cy="704850"/>
+                    </a:xfrm>
+                    <a:prstGeom prst="rect"/>
+                    <a:ln/>
+                  </pic:spPr>
+                </pic:pic>
+              </a:graphicData>
+            </a:graphic>
+          </wp:inline>
+        </w:drawing>
+      </w:r>
+      <w:r>
+        <w:rPr>
+          <w:rtl w:val="0"/>
+        </w:rPr>
+      </w:r>
+    </w:p>
+    <w:p>
+      <w:pPr>
         <w:numPr>
           <w:ilvl w:val="0"/>
-          <w:numId w:val="3"/>
+          <w:numId w:val="4"/>
         </w:numPr>
         <w:tabs>
           <w:tab w:val="left" w:leader="none" w:pos="993"/>
@@ -2662,9 +2684,68 @@
     </w:p>
     <w:p>
       <w:pPr>
+        <w:tabs>
+          <w:tab w:val="left" w:leader="none" w:pos="993"/>
+        </w:tabs>
+        <w:spacing w:line="240" w:lineRule="auto"/>
+        <w:ind w:left="0" w:firstLine="0"/>
+        <w:jc w:val="both"/>
+        <w:rPr>
+          <w:rFonts w:ascii="Times New Roman" w:cs="Times New Roman" w:eastAsia="Times New Roman" w:hAnsi="Times New Roman"/>
+          <w:sz w:val="28"/>
+          <w:szCs w:val="28"/>
+        </w:rPr>
+      </w:pPr>
+      <w:r>
+        <w:rPr>
+          <w:rFonts w:ascii="Times New Roman" w:cs="Times New Roman" w:eastAsia="Times New Roman" w:hAnsi="Times New Roman"/>
+          <w:sz w:val="28"/>
+          <w:szCs w:val="28"/>
+        </w:rPr>
+        <w:drawing>
+          <wp:inline distB="114300" distT="114300" distL="114300" distR="114300">
+            <wp:extent cx="3724275" cy="714375"/>
+            <wp:effectExtent b="0" l="0" r="0" t="0"/>
+            <wp:docPr id="18" name="image16.png"/>
+            <a:graphic>
+              <a:graphicData uri="http://schemas.openxmlformats.org/drawingml/2006/picture">
+                <pic:pic>
+                  <pic:nvPicPr>
+                    <pic:cNvPr id="0" name="image16.png"/>
+                    <pic:cNvPicPr preferRelativeResize="0"/>
+                  </pic:nvPicPr>
+                  <pic:blipFill>
+                    <a:blip r:embed="rId9"/>
+                    <a:srcRect b="0" l="0" r="0" t="0"/>
+                    <a:stretch>
+                      <a:fillRect/>
+                    </a:stretch>
+                  </pic:blipFill>
+                  <pic:spPr>
+                    <a:xfrm>
+                      <a:off x="0" y="0"/>
+                      <a:ext cx="3724275" cy="714375"/>
+                    </a:xfrm>
+                    <a:prstGeom prst="rect"/>
+                    <a:ln/>
+                  </pic:spPr>
+                </pic:pic>
+              </a:graphicData>
+            </a:graphic>
+          </wp:inline>
+        </w:drawing>
+      </w:r>
+      <w:r>
+        <w:rPr>
+          <w:rtl w:val="0"/>
+        </w:rPr>
+      </w:r>
+    </w:p>
+    <w:p>
+      <w:pPr>
         <w:numPr>
           <w:ilvl w:val="0"/>
-          <w:numId w:val="3"/>
+          <w:numId w:val="4"/>
         </w:numPr>
         <w:tabs>
           <w:tab w:val="left" w:leader="none" w:pos="993"/>
@@ -2690,9 +2771,68 @@
     </w:p>
     <w:p>
       <w:pPr>
+        <w:tabs>
+          <w:tab w:val="left" w:leader="none" w:pos="993"/>
+        </w:tabs>
+        <w:spacing w:line="240" w:lineRule="auto"/>
+        <w:ind w:left="0" w:firstLine="0"/>
+        <w:jc w:val="both"/>
+        <w:rPr>
+          <w:rFonts w:ascii="Times New Roman" w:cs="Times New Roman" w:eastAsia="Times New Roman" w:hAnsi="Times New Roman"/>
+          <w:sz w:val="28"/>
+          <w:szCs w:val="28"/>
+        </w:rPr>
+      </w:pPr>
+      <w:r>
+        <w:rPr>
+          <w:rFonts w:ascii="Times New Roman" w:cs="Times New Roman" w:eastAsia="Times New Roman" w:hAnsi="Times New Roman"/>
+          <w:sz w:val="28"/>
+          <w:szCs w:val="28"/>
+        </w:rPr>
+        <w:drawing>
+          <wp:inline distB="114300" distT="114300" distL="114300" distR="114300">
+            <wp:extent cx="5731200" cy="3708400"/>
+            <wp:effectExtent b="0" l="0" r="0" t="0"/>
+            <wp:docPr id="13" name="image20.png"/>
+            <a:graphic>
+              <a:graphicData uri="http://schemas.openxmlformats.org/drawingml/2006/picture">
+                <pic:pic>
+                  <pic:nvPicPr>
+                    <pic:cNvPr id="0" name="image20.png"/>
+                    <pic:cNvPicPr preferRelativeResize="0"/>
+                  </pic:nvPicPr>
+                  <pic:blipFill>
+                    <a:blip r:embed="rId10"/>
+                    <a:srcRect b="0" l="0" r="0" t="0"/>
+                    <a:stretch>
+                      <a:fillRect/>
+                    </a:stretch>
+                  </pic:blipFill>
+                  <pic:spPr>
+                    <a:xfrm>
+                      <a:off x="0" y="0"/>
+                      <a:ext cx="5731200" cy="3708400"/>
+                    </a:xfrm>
+                    <a:prstGeom prst="rect"/>
+                    <a:ln/>
+                  </pic:spPr>
+                </pic:pic>
+              </a:graphicData>
+            </a:graphic>
+          </wp:inline>
+        </w:drawing>
+      </w:r>
+      <w:r>
+        <w:rPr>
+          <w:rtl w:val="0"/>
+        </w:rPr>
+      </w:r>
+    </w:p>
+    <w:p>
+      <w:pPr>
         <w:numPr>
           <w:ilvl w:val="0"/>
-          <w:numId w:val="3"/>
+          <w:numId w:val="4"/>
         </w:numPr>
         <w:tabs>
           <w:tab w:val="left" w:leader="none" w:pos="993"/>
@@ -2718,9 +2858,68 @@
     </w:p>
     <w:p>
       <w:pPr>
+        <w:tabs>
+          <w:tab w:val="left" w:leader="none" w:pos="993"/>
+        </w:tabs>
+        <w:spacing w:line="240" w:lineRule="auto"/>
+        <w:ind w:left="0" w:firstLine="0"/>
+        <w:jc w:val="both"/>
+        <w:rPr>
+          <w:rFonts w:ascii="Times New Roman" w:cs="Times New Roman" w:eastAsia="Times New Roman" w:hAnsi="Times New Roman"/>
+          <w:sz w:val="28"/>
+          <w:szCs w:val="28"/>
+        </w:rPr>
+      </w:pPr>
+      <w:r>
+        <w:rPr>
+          <w:rFonts w:ascii="Times New Roman" w:cs="Times New Roman" w:eastAsia="Times New Roman" w:hAnsi="Times New Roman"/>
+          <w:sz w:val="28"/>
+          <w:szCs w:val="28"/>
+        </w:rPr>
+        <w:drawing>
+          <wp:inline distB="114300" distT="114300" distL="114300" distR="114300">
+            <wp:extent cx="3457575" cy="457200"/>
+            <wp:effectExtent b="0" l="0" r="0" t="0"/>
+            <wp:docPr id="8" name="image7.png"/>
+            <a:graphic>
+              <a:graphicData uri="http://schemas.openxmlformats.org/drawingml/2006/picture">
+                <pic:pic>
+                  <pic:nvPicPr>
+                    <pic:cNvPr id="0" name="image7.png"/>
+                    <pic:cNvPicPr preferRelativeResize="0"/>
+                  </pic:nvPicPr>
+                  <pic:blipFill>
+                    <a:blip r:embed="rId11"/>
+                    <a:srcRect b="0" l="0" r="0" t="0"/>
+                    <a:stretch>
+                      <a:fillRect/>
+                    </a:stretch>
+                  </pic:blipFill>
+                  <pic:spPr>
+                    <a:xfrm>
+                      <a:off x="0" y="0"/>
+                      <a:ext cx="3457575" cy="457200"/>
+                    </a:xfrm>
+                    <a:prstGeom prst="rect"/>
+                    <a:ln/>
+                  </pic:spPr>
+                </pic:pic>
+              </a:graphicData>
+            </a:graphic>
+          </wp:inline>
+        </w:drawing>
+      </w:r>
+      <w:r>
+        <w:rPr>
+          <w:rtl w:val="0"/>
+        </w:rPr>
+      </w:r>
+    </w:p>
+    <w:p>
+      <w:pPr>
         <w:numPr>
           <w:ilvl w:val="0"/>
-          <w:numId w:val="3"/>
+          <w:numId w:val="4"/>
         </w:numPr>
         <w:tabs>
           <w:tab w:val="left" w:leader="none" w:pos="993"/>
@@ -2746,9 +2945,68 @@
     </w:p>
     <w:p>
       <w:pPr>
+        <w:tabs>
+          <w:tab w:val="left" w:leader="none" w:pos="993"/>
+        </w:tabs>
+        <w:spacing w:line="240" w:lineRule="auto"/>
+        <w:ind w:left="0" w:firstLine="0"/>
+        <w:jc w:val="both"/>
+        <w:rPr>
+          <w:rFonts w:ascii="Times New Roman" w:cs="Times New Roman" w:eastAsia="Times New Roman" w:hAnsi="Times New Roman"/>
+          <w:sz w:val="28"/>
+          <w:szCs w:val="28"/>
+        </w:rPr>
+      </w:pPr>
+      <w:r>
+        <w:rPr>
+          <w:rFonts w:ascii="Times New Roman" w:cs="Times New Roman" w:eastAsia="Times New Roman" w:hAnsi="Times New Roman"/>
+          <w:sz w:val="28"/>
+          <w:szCs w:val="28"/>
+        </w:rPr>
+        <w:drawing>
+          <wp:inline distB="114300" distT="114300" distL="114300" distR="114300">
+            <wp:extent cx="5731200" cy="4279900"/>
+            <wp:effectExtent b="0" l="0" r="0" t="0"/>
+            <wp:docPr id="24" name="image24.png"/>
+            <a:graphic>
+              <a:graphicData uri="http://schemas.openxmlformats.org/drawingml/2006/picture">
+                <pic:pic>
+                  <pic:nvPicPr>
+                    <pic:cNvPr id="0" name="image24.png"/>
+                    <pic:cNvPicPr preferRelativeResize="0"/>
+                  </pic:nvPicPr>
+                  <pic:blipFill>
+                    <a:blip r:embed="rId12"/>
+                    <a:srcRect b="0" l="0" r="0" t="0"/>
+                    <a:stretch>
+                      <a:fillRect/>
+                    </a:stretch>
+                  </pic:blipFill>
+                  <pic:spPr>
+                    <a:xfrm>
+                      <a:off x="0" y="0"/>
+                      <a:ext cx="5731200" cy="4279900"/>
+                    </a:xfrm>
+                    <a:prstGeom prst="rect"/>
+                    <a:ln/>
+                  </pic:spPr>
+                </pic:pic>
+              </a:graphicData>
+            </a:graphic>
+          </wp:inline>
+        </w:drawing>
+      </w:r>
+      <w:r>
+        <w:rPr>
+          <w:rtl w:val="0"/>
+        </w:rPr>
+      </w:r>
+    </w:p>
+    <w:p>
+      <w:pPr>
         <w:numPr>
           <w:ilvl w:val="0"/>
-          <w:numId w:val="3"/>
+          <w:numId w:val="4"/>
         </w:numPr>
         <w:tabs>
           <w:tab w:val="left" w:leader="none" w:pos="993"/>
@@ -2774,9 +3032,68 @@
     </w:p>
     <w:p>
       <w:pPr>
+        <w:tabs>
+          <w:tab w:val="left" w:leader="none" w:pos="993"/>
+        </w:tabs>
+        <w:spacing w:line="240" w:lineRule="auto"/>
+        <w:ind w:left="0" w:firstLine="0"/>
+        <w:jc w:val="both"/>
+        <w:rPr>
+          <w:rFonts w:ascii="Times New Roman" w:cs="Times New Roman" w:eastAsia="Times New Roman" w:hAnsi="Times New Roman"/>
+          <w:sz w:val="28"/>
+          <w:szCs w:val="28"/>
+        </w:rPr>
+      </w:pPr>
+      <w:r>
+        <w:rPr>
+          <w:rFonts w:ascii="Times New Roman" w:cs="Times New Roman" w:eastAsia="Times New Roman" w:hAnsi="Times New Roman"/>
+          <w:sz w:val="28"/>
+          <w:szCs w:val="28"/>
+        </w:rPr>
+        <w:drawing>
+          <wp:inline distB="114300" distT="114300" distL="114300" distR="114300">
+            <wp:extent cx="5731200" cy="3429000"/>
+            <wp:effectExtent b="0" l="0" r="0" t="0"/>
+            <wp:docPr id="15" name="image6.png"/>
+            <a:graphic>
+              <a:graphicData uri="http://schemas.openxmlformats.org/drawingml/2006/picture">
+                <pic:pic>
+                  <pic:nvPicPr>
+                    <pic:cNvPr id="0" name="image6.png"/>
+                    <pic:cNvPicPr preferRelativeResize="0"/>
+                  </pic:nvPicPr>
+                  <pic:blipFill>
+                    <a:blip r:embed="rId13"/>
+                    <a:srcRect b="0" l="0" r="0" t="0"/>
+                    <a:stretch>
+                      <a:fillRect/>
+                    </a:stretch>
+                  </pic:blipFill>
+                  <pic:spPr>
+                    <a:xfrm>
+                      <a:off x="0" y="0"/>
+                      <a:ext cx="5731200" cy="3429000"/>
+                    </a:xfrm>
+                    <a:prstGeom prst="rect"/>
+                    <a:ln/>
+                  </pic:spPr>
+                </pic:pic>
+              </a:graphicData>
+            </a:graphic>
+          </wp:inline>
+        </w:drawing>
+      </w:r>
+      <w:r>
+        <w:rPr>
+          <w:rtl w:val="0"/>
+        </w:rPr>
+      </w:r>
+    </w:p>
+    <w:p>
+      <w:pPr>
         <w:numPr>
           <w:ilvl w:val="0"/>
-          <w:numId w:val="3"/>
+          <w:numId w:val="4"/>
         </w:numPr>
         <w:tabs>
           <w:tab w:val="left" w:leader="none" w:pos="993"/>
@@ -2802,9 +3119,68 @@
     </w:p>
     <w:p>
       <w:pPr>
+        <w:tabs>
+          <w:tab w:val="left" w:leader="none" w:pos="993"/>
+        </w:tabs>
+        <w:spacing w:line="240" w:lineRule="auto"/>
+        <w:ind w:left="0" w:firstLine="0"/>
+        <w:jc w:val="both"/>
+        <w:rPr>
+          <w:rFonts w:ascii="Times New Roman" w:cs="Times New Roman" w:eastAsia="Times New Roman" w:hAnsi="Times New Roman"/>
+          <w:sz w:val="28"/>
+          <w:szCs w:val="28"/>
+        </w:rPr>
+      </w:pPr>
+      <w:r>
+        <w:rPr>
+          <w:rFonts w:ascii="Times New Roman" w:cs="Times New Roman" w:eastAsia="Times New Roman" w:hAnsi="Times New Roman"/>
+          <w:sz w:val="28"/>
+          <w:szCs w:val="28"/>
+        </w:rPr>
+        <w:drawing>
+          <wp:inline distB="114300" distT="114300" distL="114300" distR="114300">
+            <wp:extent cx="5731200" cy="3644900"/>
+            <wp:effectExtent b="0" l="0" r="0" t="0"/>
+            <wp:docPr id="25" name="image25.png"/>
+            <a:graphic>
+              <a:graphicData uri="http://schemas.openxmlformats.org/drawingml/2006/picture">
+                <pic:pic>
+                  <pic:nvPicPr>
+                    <pic:cNvPr id="0" name="image25.png"/>
+                    <pic:cNvPicPr preferRelativeResize="0"/>
+                  </pic:nvPicPr>
+                  <pic:blipFill>
+                    <a:blip r:embed="rId14"/>
+                    <a:srcRect b="0" l="0" r="0" t="0"/>
+                    <a:stretch>
+                      <a:fillRect/>
+                    </a:stretch>
+                  </pic:blipFill>
+                  <pic:spPr>
+                    <a:xfrm>
+                      <a:off x="0" y="0"/>
+                      <a:ext cx="5731200" cy="3644900"/>
+                    </a:xfrm>
+                    <a:prstGeom prst="rect"/>
+                    <a:ln/>
+                  </pic:spPr>
+                </pic:pic>
+              </a:graphicData>
+            </a:graphic>
+          </wp:inline>
+        </w:drawing>
+      </w:r>
+      <w:r>
+        <w:rPr>
+          <w:rtl w:val="0"/>
+        </w:rPr>
+      </w:r>
+    </w:p>
+    <w:p>
+      <w:pPr>
         <w:numPr>
           <w:ilvl w:val="0"/>
-          <w:numId w:val="3"/>
+          <w:numId w:val="4"/>
         </w:numPr>
         <w:tabs>
           <w:tab w:val="left" w:leader="none" w:pos="993"/>
@@ -2830,9 +3206,68 @@
     </w:p>
     <w:p>
       <w:pPr>
+        <w:tabs>
+          <w:tab w:val="left" w:leader="none" w:pos="993"/>
+        </w:tabs>
+        <w:spacing w:line="240" w:lineRule="auto"/>
+        <w:ind w:left="0" w:firstLine="0"/>
+        <w:jc w:val="both"/>
+        <w:rPr>
+          <w:rFonts w:ascii="Times New Roman" w:cs="Times New Roman" w:eastAsia="Times New Roman" w:hAnsi="Times New Roman"/>
+          <w:sz w:val="28"/>
+          <w:szCs w:val="28"/>
+        </w:rPr>
+      </w:pPr>
+      <w:r>
+        <w:rPr>
+          <w:rFonts w:ascii="Times New Roman" w:cs="Times New Roman" w:eastAsia="Times New Roman" w:hAnsi="Times New Roman"/>
+          <w:sz w:val="28"/>
+          <w:szCs w:val="28"/>
+        </w:rPr>
+        <w:drawing>
+          <wp:inline distB="114300" distT="114300" distL="114300" distR="114300">
+            <wp:extent cx="4124325" cy="5381625"/>
+            <wp:effectExtent b="0" l="0" r="0" t="0"/>
+            <wp:docPr id="11" name="image15.png"/>
+            <a:graphic>
+              <a:graphicData uri="http://schemas.openxmlformats.org/drawingml/2006/picture">
+                <pic:pic>
+                  <pic:nvPicPr>
+                    <pic:cNvPr id="0" name="image15.png"/>
+                    <pic:cNvPicPr preferRelativeResize="0"/>
+                  </pic:nvPicPr>
+                  <pic:blipFill>
+                    <a:blip r:embed="rId15"/>
+                    <a:srcRect b="0" l="0" r="0" t="0"/>
+                    <a:stretch>
+                      <a:fillRect/>
+                    </a:stretch>
+                  </pic:blipFill>
+                  <pic:spPr>
+                    <a:xfrm>
+                      <a:off x="0" y="0"/>
+                      <a:ext cx="4124325" cy="5381625"/>
+                    </a:xfrm>
+                    <a:prstGeom prst="rect"/>
+                    <a:ln/>
+                  </pic:spPr>
+                </pic:pic>
+              </a:graphicData>
+            </a:graphic>
+          </wp:inline>
+        </w:drawing>
+      </w:r>
+      <w:r>
+        <w:rPr>
+          <w:rtl w:val="0"/>
+        </w:rPr>
+      </w:r>
+    </w:p>
+    <w:p>
+      <w:pPr>
         <w:numPr>
           <w:ilvl w:val="0"/>
-          <w:numId w:val="3"/>
+          <w:numId w:val="4"/>
         </w:numPr>
         <w:tabs>
           <w:tab w:val="left" w:leader="none" w:pos="993"/>
@@ -2853,14 +3288,82 @@
           <w:szCs w:val="28"/>
           <w:rtl w:val="0"/>
         </w:rPr>
-        <w:t xml:space="preserve">В поточній директорії створити директорію з назвою вашої групи;  </w:t>
+        <w:t xml:space="preserve">В поточній директорії створити директорію з назвою вашої групи; </w:t>
+      </w:r>
+    </w:p>
+    <w:p>
+      <w:pPr>
+        <w:tabs>
+          <w:tab w:val="left" w:leader="none" w:pos="993"/>
+        </w:tabs>
+        <w:spacing w:line="240" w:lineRule="auto"/>
+        <w:ind w:left="0" w:firstLine="0"/>
+        <w:jc w:val="both"/>
+        <w:rPr>
+          <w:rFonts w:ascii="Times New Roman" w:cs="Times New Roman" w:eastAsia="Times New Roman" w:hAnsi="Times New Roman"/>
+          <w:sz w:val="28"/>
+          <w:szCs w:val="28"/>
+        </w:rPr>
+      </w:pPr>
+      <w:r>
+        <w:rPr>
+          <w:rFonts w:ascii="Times New Roman" w:cs="Times New Roman" w:eastAsia="Times New Roman" w:hAnsi="Times New Roman"/>
+          <w:sz w:val="28"/>
+          <w:szCs w:val="28"/>
+          <w:rtl w:val="0"/>
+        </w:rPr>
+        <w:t xml:space="preserve"> </w:t>
+      </w:r>
+      <w:r>
+        <w:rPr>
+          <w:rFonts w:ascii="Times New Roman" w:cs="Times New Roman" w:eastAsia="Times New Roman" w:hAnsi="Times New Roman"/>
+          <w:sz w:val="28"/>
+          <w:szCs w:val="28"/>
+        </w:rPr>
+        <w:drawing>
+          <wp:inline distB="114300" distT="114300" distL="114300" distR="114300">
+            <wp:extent cx="3181350" cy="209550"/>
+            <wp:effectExtent b="0" l="0" r="0" t="0"/>
+            <wp:docPr id="7" name="image14.png"/>
+            <a:graphic>
+              <a:graphicData uri="http://schemas.openxmlformats.org/drawingml/2006/picture">
+                <pic:pic>
+                  <pic:nvPicPr>
+                    <pic:cNvPr id="0" name="image14.png"/>
+                    <pic:cNvPicPr preferRelativeResize="0"/>
+                  </pic:nvPicPr>
+                  <pic:blipFill>
+                    <a:blip r:embed="rId16"/>
+                    <a:srcRect b="0" l="0" r="0" t="0"/>
+                    <a:stretch>
+                      <a:fillRect/>
+                    </a:stretch>
+                  </pic:blipFill>
+                  <pic:spPr>
+                    <a:xfrm>
+                      <a:off x="0" y="0"/>
+                      <a:ext cx="3181350" cy="209550"/>
+                    </a:xfrm>
+                    <a:prstGeom prst="rect"/>
+                    <a:ln/>
+                  </pic:spPr>
+                </pic:pic>
+              </a:graphicData>
+            </a:graphic>
+          </wp:inline>
+        </w:drawing>
+      </w:r>
+      <w:r>
+        <w:rPr>
+          <w:rtl w:val="0"/>
+        </w:rPr>
       </w:r>
     </w:p>
     <w:p>
       <w:pPr>
         <w:numPr>
           <w:ilvl w:val="0"/>
-          <w:numId w:val="3"/>
+          <w:numId w:val="4"/>
         </w:numPr>
         <w:tabs>
           <w:tab w:val="left" w:leader="none" w:pos="993"/>
@@ -2886,9 +3389,68 @@
     </w:p>
     <w:p>
       <w:pPr>
+        <w:tabs>
+          <w:tab w:val="left" w:leader="none" w:pos="993"/>
+        </w:tabs>
+        <w:spacing w:line="240" w:lineRule="auto"/>
+        <w:ind w:left="0" w:firstLine="0"/>
+        <w:jc w:val="both"/>
+        <w:rPr>
+          <w:rFonts w:ascii="Times New Roman" w:cs="Times New Roman" w:eastAsia="Times New Roman" w:hAnsi="Times New Roman"/>
+          <w:sz w:val="28"/>
+          <w:szCs w:val="28"/>
+        </w:rPr>
+      </w:pPr>
+      <w:r>
+        <w:rPr>
+          <w:rFonts w:ascii="Times New Roman" w:cs="Times New Roman" w:eastAsia="Times New Roman" w:hAnsi="Times New Roman"/>
+          <w:sz w:val="28"/>
+          <w:szCs w:val="28"/>
+        </w:rPr>
+        <w:drawing>
+          <wp:inline distB="114300" distT="114300" distL="114300" distR="114300">
+            <wp:extent cx="4276725" cy="685800"/>
+            <wp:effectExtent b="0" l="0" r="0" t="0"/>
+            <wp:docPr id="9" name="image18.png"/>
+            <a:graphic>
+              <a:graphicData uri="http://schemas.openxmlformats.org/drawingml/2006/picture">
+                <pic:pic>
+                  <pic:nvPicPr>
+                    <pic:cNvPr id="0" name="image18.png"/>
+                    <pic:cNvPicPr preferRelativeResize="0"/>
+                  </pic:nvPicPr>
+                  <pic:blipFill>
+                    <a:blip r:embed="rId17"/>
+                    <a:srcRect b="0" l="0" r="0" t="0"/>
+                    <a:stretch>
+                      <a:fillRect/>
+                    </a:stretch>
+                  </pic:blipFill>
+                  <pic:spPr>
+                    <a:xfrm>
+                      <a:off x="0" y="0"/>
+                      <a:ext cx="4276725" cy="685800"/>
+                    </a:xfrm>
+                    <a:prstGeom prst="rect"/>
+                    <a:ln/>
+                  </pic:spPr>
+                </pic:pic>
+              </a:graphicData>
+            </a:graphic>
+          </wp:inline>
+        </w:drawing>
+      </w:r>
+      <w:r>
+        <w:rPr>
+          <w:rtl w:val="0"/>
+        </w:rPr>
+      </w:r>
+    </w:p>
+    <w:p>
+      <w:pPr>
         <w:numPr>
           <w:ilvl w:val="0"/>
-          <w:numId w:val="3"/>
+          <w:numId w:val="4"/>
         </w:numPr>
         <w:tabs>
           <w:tab w:val="left" w:leader="none" w:pos="993"/>
@@ -2924,9 +3486,70 @@
     </w:p>
     <w:p>
       <w:pPr>
+        <w:tabs>
+          <w:tab w:val="left" w:leader="none" w:pos="993"/>
+        </w:tabs>
+        <w:spacing w:line="240" w:lineRule="auto"/>
+        <w:ind w:left="0" w:firstLine="0"/>
+        <w:jc w:val="both"/>
+        <w:rPr>
+          <w:rFonts w:ascii="Times New Roman" w:cs="Times New Roman" w:eastAsia="Times New Roman" w:hAnsi="Times New Roman"/>
+          <w:i w:val="1"/>
+          <w:sz w:val="28"/>
+          <w:szCs w:val="28"/>
+        </w:rPr>
+      </w:pPr>
+      <w:r>
+        <w:rPr>
+          <w:rFonts w:ascii="Times New Roman" w:cs="Times New Roman" w:eastAsia="Times New Roman" w:hAnsi="Times New Roman"/>
+          <w:i w:val="1"/>
+          <w:sz w:val="28"/>
+          <w:szCs w:val="28"/>
+        </w:rPr>
+        <w:drawing>
+          <wp:inline distB="114300" distT="114300" distL="114300" distR="114300">
+            <wp:extent cx="3133725" cy="561975"/>
+            <wp:effectExtent b="0" l="0" r="0" t="0"/>
+            <wp:docPr id="20" name="image13.png"/>
+            <a:graphic>
+              <a:graphicData uri="http://schemas.openxmlformats.org/drawingml/2006/picture">
+                <pic:pic>
+                  <pic:nvPicPr>
+                    <pic:cNvPr id="0" name="image13.png"/>
+                    <pic:cNvPicPr preferRelativeResize="0"/>
+                  </pic:nvPicPr>
+                  <pic:blipFill>
+                    <a:blip r:embed="rId18"/>
+                    <a:srcRect b="0" l="0" r="0" t="0"/>
+                    <a:stretch>
+                      <a:fillRect/>
+                    </a:stretch>
+                  </pic:blipFill>
+                  <pic:spPr>
+                    <a:xfrm>
+                      <a:off x="0" y="0"/>
+                      <a:ext cx="3133725" cy="561975"/>
+                    </a:xfrm>
+                    <a:prstGeom prst="rect"/>
+                    <a:ln/>
+                  </pic:spPr>
+                </pic:pic>
+              </a:graphicData>
+            </a:graphic>
+          </wp:inline>
+        </w:drawing>
+      </w:r>
+      <w:r>
+        <w:rPr>
+          <w:rtl w:val="0"/>
+        </w:rPr>
+      </w:r>
+    </w:p>
+    <w:p>
+      <w:pPr>
         <w:numPr>
           <w:ilvl w:val="0"/>
-          <w:numId w:val="3"/>
+          <w:numId w:val="4"/>
         </w:numPr>
         <w:tabs>
           <w:tab w:val="left" w:leader="none" w:pos="993"/>
@@ -2971,9 +3594,68 @@
     </w:p>
     <w:p>
       <w:pPr>
+        <w:tabs>
+          <w:tab w:val="left" w:leader="none" w:pos="993"/>
+        </w:tabs>
+        <w:spacing w:line="240" w:lineRule="auto"/>
+        <w:ind w:left="0" w:firstLine="0"/>
+        <w:jc w:val="both"/>
+        <w:rPr>
+          <w:rFonts w:ascii="Times New Roman" w:cs="Times New Roman" w:eastAsia="Times New Roman" w:hAnsi="Times New Roman"/>
+          <w:sz w:val="28"/>
+          <w:szCs w:val="28"/>
+        </w:rPr>
+      </w:pPr>
+      <w:r>
+        <w:rPr>
+          <w:rFonts w:ascii="Times New Roman" w:cs="Times New Roman" w:eastAsia="Times New Roman" w:hAnsi="Times New Roman"/>
+          <w:sz w:val="28"/>
+          <w:szCs w:val="28"/>
+        </w:rPr>
+        <w:drawing>
+          <wp:inline distB="114300" distT="114300" distL="114300" distR="114300">
+            <wp:extent cx="3609975" cy="1162050"/>
+            <wp:effectExtent b="0" l="0" r="0" t="0"/>
+            <wp:docPr id="17" name="image12.png"/>
+            <a:graphic>
+              <a:graphicData uri="http://schemas.openxmlformats.org/drawingml/2006/picture">
+                <pic:pic>
+                  <pic:nvPicPr>
+                    <pic:cNvPr id="0" name="image12.png"/>
+                    <pic:cNvPicPr preferRelativeResize="0"/>
+                  </pic:nvPicPr>
+                  <pic:blipFill>
+                    <a:blip r:embed="rId19"/>
+                    <a:srcRect b="0" l="0" r="0" t="0"/>
+                    <a:stretch>
+                      <a:fillRect/>
+                    </a:stretch>
+                  </pic:blipFill>
+                  <pic:spPr>
+                    <a:xfrm>
+                      <a:off x="0" y="0"/>
+                      <a:ext cx="3609975" cy="1162050"/>
+                    </a:xfrm>
+                    <a:prstGeom prst="rect"/>
+                    <a:ln/>
+                  </pic:spPr>
+                </pic:pic>
+              </a:graphicData>
+            </a:graphic>
+          </wp:inline>
+        </w:drawing>
+      </w:r>
+      <w:r>
+        <w:rPr>
+          <w:rtl w:val="0"/>
+        </w:rPr>
+      </w:r>
+    </w:p>
+    <w:p>
+      <w:pPr>
         <w:numPr>
           <w:ilvl w:val="0"/>
-          <w:numId w:val="3"/>
+          <w:numId w:val="4"/>
         </w:numPr>
         <w:tabs>
           <w:tab w:val="left" w:leader="none" w:pos="993"/>
@@ -3037,9 +3719,68 @@
     </w:p>
     <w:p>
       <w:pPr>
+        <w:tabs>
+          <w:tab w:val="left" w:leader="none" w:pos="993"/>
+        </w:tabs>
+        <w:spacing w:line="240" w:lineRule="auto"/>
+        <w:ind w:left="0" w:firstLine="0"/>
+        <w:jc w:val="both"/>
+        <w:rPr>
+          <w:rFonts w:ascii="Times New Roman" w:cs="Times New Roman" w:eastAsia="Times New Roman" w:hAnsi="Times New Roman"/>
+          <w:sz w:val="28"/>
+          <w:szCs w:val="28"/>
+        </w:rPr>
+      </w:pPr>
+      <w:r>
+        <w:rPr>
+          <w:rFonts w:ascii="Times New Roman" w:cs="Times New Roman" w:eastAsia="Times New Roman" w:hAnsi="Times New Roman"/>
+          <w:sz w:val="28"/>
+          <w:szCs w:val="28"/>
+        </w:rPr>
+        <w:drawing>
+          <wp:inline distB="114300" distT="114300" distL="114300" distR="114300">
+            <wp:extent cx="4095750" cy="904875"/>
+            <wp:effectExtent b="0" l="0" r="0" t="0"/>
+            <wp:docPr id="14" name="image10.png"/>
+            <a:graphic>
+              <a:graphicData uri="http://schemas.openxmlformats.org/drawingml/2006/picture">
+                <pic:pic>
+                  <pic:nvPicPr>
+                    <pic:cNvPr id="0" name="image10.png"/>
+                    <pic:cNvPicPr preferRelativeResize="0"/>
+                  </pic:nvPicPr>
+                  <pic:blipFill>
+                    <a:blip r:embed="rId20"/>
+                    <a:srcRect b="0" l="0" r="0" t="0"/>
+                    <a:stretch>
+                      <a:fillRect/>
+                    </a:stretch>
+                  </pic:blipFill>
+                  <pic:spPr>
+                    <a:xfrm>
+                      <a:off x="0" y="0"/>
+                      <a:ext cx="4095750" cy="904875"/>
+                    </a:xfrm>
+                    <a:prstGeom prst="rect"/>
+                    <a:ln/>
+                  </pic:spPr>
+                </pic:pic>
+              </a:graphicData>
+            </a:graphic>
+          </wp:inline>
+        </w:drawing>
+      </w:r>
+      <w:r>
+        <w:rPr>
+          <w:rtl w:val="0"/>
+        </w:rPr>
+      </w:r>
+    </w:p>
+    <w:p>
+      <w:pPr>
         <w:numPr>
           <w:ilvl w:val="0"/>
-          <w:numId w:val="3"/>
+          <w:numId w:val="4"/>
         </w:numPr>
         <w:tabs>
           <w:tab w:val="left" w:leader="none" w:pos="993"/>
@@ -3141,9 +3882,68 @@
     </w:p>
     <w:p>
       <w:pPr>
+        <w:tabs>
+          <w:tab w:val="left" w:leader="none" w:pos="993"/>
+        </w:tabs>
+        <w:spacing w:line="240" w:lineRule="auto"/>
+        <w:ind w:left="0" w:firstLine="0"/>
+        <w:jc w:val="both"/>
+        <w:rPr>
+          <w:rFonts w:ascii="Times New Roman" w:cs="Times New Roman" w:eastAsia="Times New Roman" w:hAnsi="Times New Roman"/>
+          <w:sz w:val="28"/>
+          <w:szCs w:val="28"/>
+        </w:rPr>
+      </w:pPr>
+      <w:r>
+        <w:rPr>
+          <w:rFonts w:ascii="Times New Roman" w:cs="Times New Roman" w:eastAsia="Times New Roman" w:hAnsi="Times New Roman"/>
+          <w:sz w:val="28"/>
+          <w:szCs w:val="28"/>
+        </w:rPr>
+        <w:drawing>
+          <wp:inline distB="114300" distT="114300" distL="114300" distR="114300">
+            <wp:extent cx="5731200" cy="520700"/>
+            <wp:effectExtent b="0" l="0" r="0" t="0"/>
+            <wp:docPr id="3" name="image3.png"/>
+            <a:graphic>
+              <a:graphicData uri="http://schemas.openxmlformats.org/drawingml/2006/picture">
+                <pic:pic>
+                  <pic:nvPicPr>
+                    <pic:cNvPr id="0" name="image3.png"/>
+                    <pic:cNvPicPr preferRelativeResize="0"/>
+                  </pic:nvPicPr>
+                  <pic:blipFill>
+                    <a:blip r:embed="rId21"/>
+                    <a:srcRect b="0" l="0" r="0" t="0"/>
+                    <a:stretch>
+                      <a:fillRect/>
+                    </a:stretch>
+                  </pic:blipFill>
+                  <pic:spPr>
+                    <a:xfrm>
+                      <a:off x="0" y="0"/>
+                      <a:ext cx="5731200" cy="520700"/>
+                    </a:xfrm>
+                    <a:prstGeom prst="rect"/>
+                    <a:ln/>
+                  </pic:spPr>
+                </pic:pic>
+              </a:graphicData>
+            </a:graphic>
+          </wp:inline>
+        </w:drawing>
+      </w:r>
+      <w:r>
+        <w:rPr>
+          <w:rtl w:val="0"/>
+        </w:rPr>
+      </w:r>
+    </w:p>
+    <w:p>
+      <w:pPr>
         <w:numPr>
           <w:ilvl w:val="0"/>
-          <w:numId w:val="3"/>
+          <w:numId w:val="4"/>
         </w:numPr>
         <w:tabs>
           <w:tab w:val="left" w:leader="none" w:pos="993"/>
@@ -3207,9 +4007,68 @@
     </w:p>
     <w:p>
       <w:pPr>
+        <w:tabs>
+          <w:tab w:val="left" w:leader="none" w:pos="993"/>
+        </w:tabs>
+        <w:spacing w:line="240" w:lineRule="auto"/>
+        <w:ind w:left="0" w:firstLine="0"/>
+        <w:jc w:val="both"/>
+        <w:rPr>
+          <w:rFonts w:ascii="Times New Roman" w:cs="Times New Roman" w:eastAsia="Times New Roman" w:hAnsi="Times New Roman"/>
+          <w:sz w:val="28"/>
+          <w:szCs w:val="28"/>
+        </w:rPr>
+      </w:pPr>
+      <w:r>
+        <w:rPr>
+          <w:rFonts w:ascii="Times New Roman" w:cs="Times New Roman" w:eastAsia="Times New Roman" w:hAnsi="Times New Roman"/>
+          <w:sz w:val="28"/>
+          <w:szCs w:val="28"/>
+        </w:rPr>
+        <w:drawing>
+          <wp:inline distB="114300" distT="114300" distL="114300" distR="114300">
+            <wp:extent cx="3933825" cy="495300"/>
+            <wp:effectExtent b="0" l="0" r="0" t="0"/>
+            <wp:docPr id="16" name="image17.png"/>
+            <a:graphic>
+              <a:graphicData uri="http://schemas.openxmlformats.org/drawingml/2006/picture">
+                <pic:pic>
+                  <pic:nvPicPr>
+                    <pic:cNvPr id="0" name="image17.png"/>
+                    <pic:cNvPicPr preferRelativeResize="0"/>
+                  </pic:nvPicPr>
+                  <pic:blipFill>
+                    <a:blip r:embed="rId22"/>
+                    <a:srcRect b="0" l="0" r="0" t="0"/>
+                    <a:stretch>
+                      <a:fillRect/>
+                    </a:stretch>
+                  </pic:blipFill>
+                  <pic:spPr>
+                    <a:xfrm>
+                      <a:off x="0" y="0"/>
+                      <a:ext cx="3933825" cy="495300"/>
+                    </a:xfrm>
+                    <a:prstGeom prst="rect"/>
+                    <a:ln/>
+                  </pic:spPr>
+                </pic:pic>
+              </a:graphicData>
+            </a:graphic>
+          </wp:inline>
+        </w:drawing>
+      </w:r>
+      <w:r>
+        <w:rPr>
+          <w:rtl w:val="0"/>
+        </w:rPr>
+      </w:r>
+    </w:p>
+    <w:p>
+      <w:pPr>
         <w:numPr>
           <w:ilvl w:val="0"/>
-          <w:numId w:val="3"/>
+          <w:numId w:val="4"/>
         </w:numPr>
         <w:tabs>
           <w:tab w:val="left" w:leader="none" w:pos="993"/>
@@ -3273,9 +4132,68 @@
     </w:p>
     <w:p>
       <w:pPr>
+        <w:tabs>
+          <w:tab w:val="left" w:leader="none" w:pos="993"/>
+        </w:tabs>
+        <w:spacing w:line="240" w:lineRule="auto"/>
+        <w:ind w:left="0" w:firstLine="0"/>
+        <w:jc w:val="both"/>
+        <w:rPr>
+          <w:rFonts w:ascii="Times New Roman" w:cs="Times New Roman" w:eastAsia="Times New Roman" w:hAnsi="Times New Roman"/>
+          <w:sz w:val="28"/>
+          <w:szCs w:val="28"/>
+        </w:rPr>
+      </w:pPr>
+      <w:r>
+        <w:rPr>
+          <w:rFonts w:ascii="Times New Roman" w:cs="Times New Roman" w:eastAsia="Times New Roman" w:hAnsi="Times New Roman"/>
+          <w:sz w:val="28"/>
+          <w:szCs w:val="28"/>
+        </w:rPr>
+        <w:drawing>
+          <wp:inline distB="114300" distT="114300" distL="114300" distR="114300">
+            <wp:extent cx="4429125" cy="476250"/>
+            <wp:effectExtent b="0" l="0" r="0" t="0"/>
+            <wp:docPr id="2" name="image9.png"/>
+            <a:graphic>
+              <a:graphicData uri="http://schemas.openxmlformats.org/drawingml/2006/picture">
+                <pic:pic>
+                  <pic:nvPicPr>
+                    <pic:cNvPr id="0" name="image9.png"/>
+                    <pic:cNvPicPr preferRelativeResize="0"/>
+                  </pic:nvPicPr>
+                  <pic:blipFill>
+                    <a:blip r:embed="rId23"/>
+                    <a:srcRect b="0" l="0" r="0" t="0"/>
+                    <a:stretch>
+                      <a:fillRect/>
+                    </a:stretch>
+                  </pic:blipFill>
+                  <pic:spPr>
+                    <a:xfrm>
+                      <a:off x="0" y="0"/>
+                      <a:ext cx="4429125" cy="476250"/>
+                    </a:xfrm>
+                    <a:prstGeom prst="rect"/>
+                    <a:ln/>
+                  </pic:spPr>
+                </pic:pic>
+              </a:graphicData>
+            </a:graphic>
+          </wp:inline>
+        </w:drawing>
+      </w:r>
+      <w:r>
+        <w:rPr>
+          <w:rtl w:val="0"/>
+        </w:rPr>
+      </w:r>
+    </w:p>
+    <w:p>
+      <w:pPr>
         <w:numPr>
           <w:ilvl w:val="0"/>
-          <w:numId w:val="3"/>
+          <w:numId w:val="4"/>
         </w:numPr>
         <w:tabs>
           <w:tab w:val="left" w:leader="none" w:pos="993"/>
@@ -3301,9 +4219,68 @@
     </w:p>
     <w:p>
       <w:pPr>
+        <w:tabs>
+          <w:tab w:val="left" w:leader="none" w:pos="993"/>
+        </w:tabs>
+        <w:spacing w:line="240" w:lineRule="auto"/>
+        <w:ind w:left="0" w:firstLine="0"/>
+        <w:jc w:val="both"/>
+        <w:rPr>
+          <w:rFonts w:ascii="Times New Roman" w:cs="Times New Roman" w:eastAsia="Times New Roman" w:hAnsi="Times New Roman"/>
+          <w:sz w:val="28"/>
+          <w:szCs w:val="28"/>
+        </w:rPr>
+      </w:pPr>
+      <w:r>
+        <w:rPr>
+          <w:rFonts w:ascii="Times New Roman" w:cs="Times New Roman" w:eastAsia="Times New Roman" w:hAnsi="Times New Roman"/>
+          <w:sz w:val="28"/>
+          <w:szCs w:val="28"/>
+        </w:rPr>
+        <w:drawing>
+          <wp:inline distB="114300" distT="114300" distL="114300" distR="114300">
+            <wp:extent cx="4391025" cy="647700"/>
+            <wp:effectExtent b="0" l="0" r="0" t="0"/>
+            <wp:docPr id="1" name="image5.png"/>
+            <a:graphic>
+              <a:graphicData uri="http://schemas.openxmlformats.org/drawingml/2006/picture">
+                <pic:pic>
+                  <pic:nvPicPr>
+                    <pic:cNvPr id="0" name="image5.png"/>
+                    <pic:cNvPicPr preferRelativeResize="0"/>
+                  </pic:nvPicPr>
+                  <pic:blipFill>
+                    <a:blip r:embed="rId24"/>
+                    <a:srcRect b="0" l="0" r="0" t="0"/>
+                    <a:stretch>
+                      <a:fillRect/>
+                    </a:stretch>
+                  </pic:blipFill>
+                  <pic:spPr>
+                    <a:xfrm>
+                      <a:off x="0" y="0"/>
+                      <a:ext cx="4391025" cy="647700"/>
+                    </a:xfrm>
+                    <a:prstGeom prst="rect"/>
+                    <a:ln/>
+                  </pic:spPr>
+                </pic:pic>
+              </a:graphicData>
+            </a:graphic>
+          </wp:inline>
+        </w:drawing>
+      </w:r>
+      <w:r>
+        <w:rPr>
+          <w:rtl w:val="0"/>
+        </w:rPr>
+      </w:r>
+    </w:p>
+    <w:p>
+      <w:pPr>
         <w:numPr>
           <w:ilvl w:val="0"/>
-          <w:numId w:val="3"/>
+          <w:numId w:val="4"/>
         </w:numPr>
         <w:tabs>
           <w:tab w:val="left" w:leader="none" w:pos="993"/>
@@ -3367,9 +4344,88 @@
     </w:p>
     <w:p>
       <w:pPr>
+        <w:tabs>
+          <w:tab w:val="left" w:leader="none" w:pos="993"/>
+        </w:tabs>
+        <w:spacing w:line="240" w:lineRule="auto"/>
+        <w:ind w:left="0" w:firstLine="0"/>
+        <w:jc w:val="both"/>
+        <w:rPr>
+          <w:rFonts w:ascii="Times New Roman" w:cs="Times New Roman" w:eastAsia="Times New Roman" w:hAnsi="Times New Roman"/>
+          <w:sz w:val="28"/>
+          <w:szCs w:val="28"/>
+        </w:rPr>
+      </w:pPr>
+      <w:r>
+        <w:rPr>
+          <w:rFonts w:ascii="Times New Roman" w:cs="Times New Roman" w:eastAsia="Times New Roman" w:hAnsi="Times New Roman"/>
+          <w:sz w:val="28"/>
+          <w:szCs w:val="28"/>
+        </w:rPr>
+        <w:drawing>
+          <wp:inline distB="114300" distT="114300" distL="114300" distR="114300">
+            <wp:extent cx="4019550" cy="542925"/>
+            <wp:effectExtent b="0" l="0" r="0" t="0"/>
+            <wp:docPr id="19" name="image11.png"/>
+            <a:graphic>
+              <a:graphicData uri="http://schemas.openxmlformats.org/drawingml/2006/picture">
+                <pic:pic>
+                  <pic:nvPicPr>
+                    <pic:cNvPr id="0" name="image11.png"/>
+                    <pic:cNvPicPr preferRelativeResize="0"/>
+                  </pic:nvPicPr>
+                  <pic:blipFill>
+                    <a:blip r:embed="rId25"/>
+                    <a:srcRect b="0" l="0" r="0" t="0"/>
+                    <a:stretch>
+                      <a:fillRect/>
+                    </a:stretch>
+                  </pic:blipFill>
+                  <pic:spPr>
+                    <a:xfrm>
+                      <a:off x="0" y="0"/>
+                      <a:ext cx="4019550" cy="542925"/>
+                    </a:xfrm>
+                    <a:prstGeom prst="rect"/>
+                    <a:ln/>
+                  </pic:spPr>
+                </pic:pic>
+              </a:graphicData>
+            </a:graphic>
+          </wp:inline>
+        </w:drawing>
+      </w:r>
+      <w:r>
+        <w:rPr>
+          <w:rtl w:val="0"/>
+        </w:rPr>
+      </w:r>
+    </w:p>
+    <w:p>
+      <w:pPr>
+        <w:tabs>
+          <w:tab w:val="left" w:leader="none" w:pos="993"/>
+        </w:tabs>
+        <w:spacing w:line="240" w:lineRule="auto"/>
+        <w:ind w:left="0" w:firstLine="0"/>
+        <w:jc w:val="both"/>
+        <w:rPr>
+          <w:rFonts w:ascii="Times New Roman" w:cs="Times New Roman" w:eastAsia="Times New Roman" w:hAnsi="Times New Roman"/>
+          <w:sz w:val="28"/>
+          <w:szCs w:val="28"/>
+        </w:rPr>
+      </w:pPr>
+      <w:r>
+        <w:rPr>
+          <w:rtl w:val="0"/>
+        </w:rPr>
+      </w:r>
+    </w:p>
+    <w:p>
+      <w:pPr>
         <w:numPr>
           <w:ilvl w:val="0"/>
-          <w:numId w:val="3"/>
+          <w:numId w:val="4"/>
         </w:numPr>
         <w:tabs>
           <w:tab w:val="left" w:leader="none" w:pos="993"/>
@@ -3405,9 +4461,68 @@
     </w:p>
     <w:p>
       <w:pPr>
+        <w:tabs>
+          <w:tab w:val="left" w:leader="none" w:pos="993"/>
+        </w:tabs>
+        <w:spacing w:line="240" w:lineRule="auto"/>
+        <w:ind w:left="0" w:firstLine="0"/>
+        <w:jc w:val="both"/>
+        <w:rPr>
+          <w:rFonts w:ascii="Times New Roman" w:cs="Times New Roman" w:eastAsia="Times New Roman" w:hAnsi="Times New Roman"/>
+          <w:sz w:val="28"/>
+          <w:szCs w:val="28"/>
+        </w:rPr>
+      </w:pPr>
+      <w:r>
+        <w:rPr>
+          <w:rFonts w:ascii="Times New Roman" w:cs="Times New Roman" w:eastAsia="Times New Roman" w:hAnsi="Times New Roman"/>
+          <w:sz w:val="28"/>
+          <w:szCs w:val="28"/>
+        </w:rPr>
+        <w:drawing>
+          <wp:inline distB="114300" distT="114300" distL="114300" distR="114300">
+            <wp:extent cx="5731200" cy="190500"/>
+            <wp:effectExtent b="0" l="0" r="0" t="0"/>
+            <wp:docPr id="12" name="image4.png"/>
+            <a:graphic>
+              <a:graphicData uri="http://schemas.openxmlformats.org/drawingml/2006/picture">
+                <pic:pic>
+                  <pic:nvPicPr>
+                    <pic:cNvPr id="0" name="image4.png"/>
+                    <pic:cNvPicPr preferRelativeResize="0"/>
+                  </pic:nvPicPr>
+                  <pic:blipFill>
+                    <a:blip r:embed="rId26"/>
+                    <a:srcRect b="0" l="0" r="0" t="0"/>
+                    <a:stretch>
+                      <a:fillRect/>
+                    </a:stretch>
+                  </pic:blipFill>
+                  <pic:spPr>
+                    <a:xfrm>
+                      <a:off x="0" y="0"/>
+                      <a:ext cx="5731200" cy="190500"/>
+                    </a:xfrm>
+                    <a:prstGeom prst="rect"/>
+                    <a:ln/>
+                  </pic:spPr>
+                </pic:pic>
+              </a:graphicData>
+            </a:graphic>
+          </wp:inline>
+        </w:drawing>
+      </w:r>
+      <w:r>
+        <w:rPr>
+          <w:rtl w:val="0"/>
+        </w:rPr>
+      </w:r>
+    </w:p>
+    <w:p>
+      <w:pPr>
         <w:numPr>
           <w:ilvl w:val="0"/>
-          <w:numId w:val="3"/>
+          <w:numId w:val="4"/>
         </w:numPr>
         <w:tabs>
           <w:tab w:val="left" w:leader="none" w:pos="993"/>
@@ -3452,9 +4567,68 @@
     </w:p>
     <w:p>
       <w:pPr>
+        <w:tabs>
+          <w:tab w:val="left" w:leader="none" w:pos="993"/>
+        </w:tabs>
+        <w:spacing w:line="240" w:lineRule="auto"/>
+        <w:ind w:left="0" w:firstLine="0"/>
+        <w:jc w:val="both"/>
+        <w:rPr>
+          <w:rFonts w:ascii="Times New Roman" w:cs="Times New Roman" w:eastAsia="Times New Roman" w:hAnsi="Times New Roman"/>
+          <w:sz w:val="28"/>
+          <w:szCs w:val="28"/>
+        </w:rPr>
+      </w:pPr>
+      <w:r>
+        <w:rPr>
+          <w:rFonts w:ascii="Times New Roman" w:cs="Times New Roman" w:eastAsia="Times New Roman" w:hAnsi="Times New Roman"/>
+          <w:sz w:val="28"/>
+          <w:szCs w:val="28"/>
+        </w:rPr>
+        <w:drawing>
+          <wp:inline distB="114300" distT="114300" distL="114300" distR="114300">
+            <wp:extent cx="4191000" cy="457200"/>
+            <wp:effectExtent b="0" l="0" r="0" t="0"/>
+            <wp:docPr id="5" name="image1.png"/>
+            <a:graphic>
+              <a:graphicData uri="http://schemas.openxmlformats.org/drawingml/2006/picture">
+                <pic:pic>
+                  <pic:nvPicPr>
+                    <pic:cNvPr id="0" name="image1.png"/>
+                    <pic:cNvPicPr preferRelativeResize="0"/>
+                  </pic:nvPicPr>
+                  <pic:blipFill>
+                    <a:blip r:embed="rId27"/>
+                    <a:srcRect b="0" l="0" r="0" t="0"/>
+                    <a:stretch>
+                      <a:fillRect/>
+                    </a:stretch>
+                  </pic:blipFill>
+                  <pic:spPr>
+                    <a:xfrm>
+                      <a:off x="0" y="0"/>
+                      <a:ext cx="4191000" cy="457200"/>
+                    </a:xfrm>
+                    <a:prstGeom prst="rect"/>
+                    <a:ln/>
+                  </pic:spPr>
+                </pic:pic>
+              </a:graphicData>
+            </a:graphic>
+          </wp:inline>
+        </w:drawing>
+      </w:r>
+      <w:r>
+        <w:rPr>
+          <w:rtl w:val="0"/>
+        </w:rPr>
+      </w:r>
+    </w:p>
+    <w:p>
+      <w:pPr>
         <w:numPr>
           <w:ilvl w:val="0"/>
-          <w:numId w:val="3"/>
+          <w:numId w:val="4"/>
         </w:numPr>
         <w:tabs>
           <w:tab w:val="left" w:leader="none" w:pos="993"/>
@@ -3518,9 +4692,68 @@
     </w:p>
     <w:p>
       <w:pPr>
+        <w:tabs>
+          <w:tab w:val="left" w:leader="none" w:pos="993"/>
+        </w:tabs>
+        <w:spacing w:line="240" w:lineRule="auto"/>
+        <w:ind w:left="0" w:firstLine="0"/>
+        <w:jc w:val="both"/>
+        <w:rPr>
+          <w:rFonts w:ascii="Times New Roman" w:cs="Times New Roman" w:eastAsia="Times New Roman" w:hAnsi="Times New Roman"/>
+          <w:sz w:val="28"/>
+          <w:szCs w:val="28"/>
+        </w:rPr>
+      </w:pPr>
+      <w:r>
+        <w:rPr>
+          <w:rFonts w:ascii="Times New Roman" w:cs="Times New Roman" w:eastAsia="Times New Roman" w:hAnsi="Times New Roman"/>
+          <w:sz w:val="28"/>
+          <w:szCs w:val="28"/>
+        </w:rPr>
+        <w:drawing>
+          <wp:inline distB="114300" distT="114300" distL="114300" distR="114300">
+            <wp:extent cx="4943475" cy="733425"/>
+            <wp:effectExtent b="0" l="0" r="0" t="0"/>
+            <wp:docPr id="23" name="image19.png"/>
+            <a:graphic>
+              <a:graphicData uri="http://schemas.openxmlformats.org/drawingml/2006/picture">
+                <pic:pic>
+                  <pic:nvPicPr>
+                    <pic:cNvPr id="0" name="image19.png"/>
+                    <pic:cNvPicPr preferRelativeResize="0"/>
+                  </pic:nvPicPr>
+                  <pic:blipFill>
+                    <a:blip r:embed="rId28"/>
+                    <a:srcRect b="0" l="0" r="0" t="0"/>
+                    <a:stretch>
+                      <a:fillRect/>
+                    </a:stretch>
+                  </pic:blipFill>
+                  <pic:spPr>
+                    <a:xfrm>
+                      <a:off x="0" y="0"/>
+                      <a:ext cx="4943475" cy="733425"/>
+                    </a:xfrm>
+                    <a:prstGeom prst="rect"/>
+                    <a:ln/>
+                  </pic:spPr>
+                </pic:pic>
+              </a:graphicData>
+            </a:graphic>
+          </wp:inline>
+        </w:drawing>
+      </w:r>
+      <w:r>
+        <w:rPr>
+          <w:rtl w:val="0"/>
+        </w:rPr>
+      </w:r>
+    </w:p>
+    <w:p>
+      <w:pPr>
         <w:numPr>
           <w:ilvl w:val="0"/>
-          <w:numId w:val="3"/>
+          <w:numId w:val="4"/>
         </w:numPr>
         <w:tabs>
           <w:tab w:val="left" w:leader="none" w:pos="993"/>
@@ -3541,73 +4774,94 @@
           <w:szCs w:val="28"/>
           <w:rtl w:val="0"/>
         </w:rPr>
-        <w:t xml:space="preserve">Зробіть копію першого файлу </w:t>
-      </w:r>
-      <w:r>
-        <w:rPr>
-          <w:rFonts w:ascii="Times New Roman" w:cs="Times New Roman" w:eastAsia="Times New Roman" w:hAnsi="Times New Roman"/>
-          <w:i w:val="1"/>
-          <w:sz w:val="28"/>
-          <w:szCs w:val="28"/>
-          <w:rtl w:val="0"/>
-        </w:rPr>
-        <w:t xml:space="preserve">name1</w:t>
-      </w:r>
-      <w:r>
-        <w:rPr>
-          <w:rFonts w:ascii="Times New Roman" w:cs="Times New Roman" w:eastAsia="Times New Roman" w:hAnsi="Times New Roman"/>
-          <w:sz w:val="28"/>
-          <w:szCs w:val="28"/>
-          <w:rtl w:val="0"/>
-        </w:rPr>
-        <w:t xml:space="preserve"> та перейменуйте її у файл з третім ім'ям студенту Вашої команди </w:t>
-      </w:r>
-      <w:r>
-        <w:rPr>
-          <w:rFonts w:ascii="Times New Roman" w:cs="Times New Roman" w:eastAsia="Times New Roman" w:hAnsi="Times New Roman"/>
-          <w:i w:val="1"/>
-          <w:sz w:val="28"/>
-          <w:szCs w:val="28"/>
-          <w:rtl w:val="0"/>
-        </w:rPr>
-        <w:t xml:space="preserve">name3</w:t>
-      </w:r>
-      <w:r>
-        <w:rPr>
-          <w:rFonts w:ascii="Times New Roman" w:cs="Times New Roman" w:eastAsia="Times New Roman" w:hAnsi="Times New Roman"/>
-          <w:sz w:val="28"/>
-          <w:szCs w:val="28"/>
-          <w:rtl w:val="0"/>
-        </w:rPr>
-        <w:t xml:space="preserve">;</w:t>
+        <w:t xml:space="preserve">Поверніться до домашнього каталогу користувача;</w:t>
+      </w:r>
+    </w:p>
+    <w:p>
+      <w:pPr>
+        <w:tabs>
+          <w:tab w:val="left" w:leader="none" w:pos="993"/>
+        </w:tabs>
+        <w:spacing w:line="240" w:lineRule="auto"/>
+        <w:ind w:left="0" w:firstLine="0"/>
+        <w:jc w:val="both"/>
+        <w:rPr>
+          <w:rFonts w:ascii="Times New Roman" w:cs="Times New Roman" w:eastAsia="Times New Roman" w:hAnsi="Times New Roman"/>
+          <w:sz w:val="28"/>
+          <w:szCs w:val="28"/>
+        </w:rPr>
+      </w:pPr>
+      <w:r>
+        <w:rPr>
+          <w:rFonts w:ascii="Times New Roman" w:cs="Times New Roman" w:eastAsia="Times New Roman" w:hAnsi="Times New Roman"/>
+          <w:sz w:val="28"/>
+          <w:szCs w:val="28"/>
+        </w:rPr>
+        <w:drawing>
+          <wp:inline distB="114300" distT="114300" distL="114300" distR="114300">
+            <wp:extent cx="3362325" cy="266700"/>
+            <wp:effectExtent b="0" l="0" r="0" t="0"/>
+            <wp:docPr id="4" name="image2.png"/>
+            <a:graphic>
+              <a:graphicData uri="http://schemas.openxmlformats.org/drawingml/2006/picture">
+                <pic:pic>
+                  <pic:nvPicPr>
+                    <pic:cNvPr id="0" name="image2.png"/>
+                    <pic:cNvPicPr preferRelativeResize="0"/>
+                  </pic:nvPicPr>
+                  <pic:blipFill>
+                    <a:blip r:embed="rId29"/>
+                    <a:srcRect b="0" l="0" r="0" t="0"/>
+                    <a:stretch>
+                      <a:fillRect/>
+                    </a:stretch>
+                  </pic:blipFill>
+                  <pic:spPr>
+                    <a:xfrm>
+                      <a:off x="0" y="0"/>
+                      <a:ext cx="3362325" cy="266700"/>
+                    </a:xfrm>
+                    <a:prstGeom prst="rect"/>
+                    <a:ln/>
+                  </pic:spPr>
+                </pic:pic>
+              </a:graphicData>
+            </a:graphic>
+          </wp:inline>
+        </w:drawing>
+      </w:r>
+      <w:r>
+        <w:rPr>
+          <w:rtl w:val="0"/>
+        </w:rPr>
       </w:r>
     </w:p>
     <w:p>
       <w:pPr>
         <w:numPr>
           <w:ilvl w:val="0"/>
-          <w:numId w:val="3"/>
+          <w:numId w:val="4"/>
         </w:numPr>
         <w:tabs>
           <w:tab w:val="left" w:leader="none" w:pos="993"/>
         </w:tabs>
         <w:spacing w:line="240" w:lineRule="auto"/>
-        <w:ind w:left="1287" w:hanging="360.0000000000001"/>
-        <w:jc w:val="both"/>
-        <w:rPr>
-          <w:rFonts w:ascii="Times New Roman" w:cs="Times New Roman" w:eastAsia="Times New Roman" w:hAnsi="Times New Roman"/>
-          <w:sz w:val="28"/>
-          <w:szCs w:val="28"/>
-        </w:rPr>
-      </w:pPr>
-      <w:r>
-        <w:rPr>
-          <w:rFonts w:ascii="Times New Roman" w:cs="Times New Roman" w:eastAsia="Times New Roman" w:hAnsi="Times New Roman"/>
-          <w:sz w:val="28"/>
-          <w:szCs w:val="28"/>
-          <w:rtl w:val="0"/>
-        </w:rPr>
-        <w:t xml:space="preserve">Перемістіть файл </w:t>
+        <w:ind w:left="1287" w:hanging="360"/>
+        <w:jc w:val="both"/>
+        <w:rPr>
+          <w:rFonts w:ascii="Times New Roman" w:cs="Times New Roman" w:eastAsia="Times New Roman" w:hAnsi="Times New Roman"/>
+          <w:sz w:val="28"/>
+          <w:szCs w:val="28"/>
+        </w:rPr>
+      </w:pPr>
+      <w:r>
+        <w:rPr>
+          <w:rFonts w:ascii="Times New Roman" w:cs="Times New Roman" w:eastAsia="Times New Roman" w:hAnsi="Times New Roman"/>
+          <w:sz w:val="28"/>
+          <w:szCs w:val="28"/>
+          <w:rtl w:val="0"/>
+        </w:rPr>
+        <w:t xml:space="preserve">**Перегляньте вміст даного каталогу, але щоб виводило тільки Ваш підкаталог з назвою групи та весь його вміст (підкаталоги </w:t>
       </w:r>
       <w:r>
         <w:rPr>
@@ -3617,16 +4871,16 @@
           <w:szCs w:val="28"/>
           <w:rtl w:val="0"/>
         </w:rPr>
-        <w:t xml:space="preserve">name3</w:t>
-      </w:r>
-      <w:r>
-        <w:rPr>
-          <w:rFonts w:ascii="Times New Roman" w:cs="Times New Roman" w:eastAsia="Times New Roman" w:hAnsi="Times New Roman"/>
-          <w:sz w:val="28"/>
-          <w:szCs w:val="28"/>
-          <w:rtl w:val="0"/>
-        </w:rPr>
-        <w:t xml:space="preserve"> у директорію </w:t>
+        <w:t xml:space="preserve">surname1, surname2, surname3 </w:t>
+      </w:r>
+      <w:r>
+        <w:rPr>
+          <w:rFonts w:ascii="Times New Roman" w:cs="Times New Roman" w:eastAsia="Times New Roman" w:hAnsi="Times New Roman"/>
+          <w:sz w:val="28"/>
+          <w:szCs w:val="28"/>
+          <w:rtl w:val="0"/>
+        </w:rPr>
+        <w:t xml:space="preserve">та</w:t>
       </w:r>
       <w:r>
         <w:rPr>
@@ -3636,135 +4890,147 @@
           <w:szCs w:val="28"/>
           <w:rtl w:val="0"/>
         </w:rPr>
-        <w:t xml:space="preserve">surname3</w:t>
-      </w:r>
-      <w:r>
-        <w:rPr>
-          <w:rFonts w:ascii="Times New Roman" w:cs="Times New Roman" w:eastAsia="Times New Roman" w:hAnsi="Times New Roman"/>
-          <w:sz w:val="28"/>
-          <w:szCs w:val="28"/>
-          <w:rtl w:val="0"/>
-        </w:rPr>
-        <w:t xml:space="preserve">;</w:t>
-      </w:r>
-    </w:p>
-    <w:p>
-      <w:pPr>
-        <w:numPr>
-          <w:ilvl w:val="0"/>
-          <w:numId w:val="3"/>
-        </w:numPr>
+        <w:t xml:space="preserve"> </w:t>
+      </w:r>
+      <w:r>
+        <w:rPr>
+          <w:rFonts w:ascii="Times New Roman" w:cs="Times New Roman" w:eastAsia="Times New Roman" w:hAnsi="Times New Roman"/>
+          <w:sz w:val="28"/>
+          <w:szCs w:val="28"/>
+          <w:rtl w:val="0"/>
+        </w:rPr>
+        <w:t xml:space="preserve">файли </w:t>
+      </w:r>
+      <w:r>
+        <w:rPr>
+          <w:rFonts w:ascii="Times New Roman" w:cs="Times New Roman" w:eastAsia="Times New Roman" w:hAnsi="Times New Roman"/>
+          <w:i w:val="1"/>
+          <w:sz w:val="28"/>
+          <w:szCs w:val="28"/>
+          <w:rtl w:val="0"/>
+        </w:rPr>
+        <w:t xml:space="preserve">name1, name2, name3</w:t>
+      </w:r>
+      <w:r>
+        <w:rPr>
+          <w:rFonts w:ascii="Times New Roman" w:cs="Times New Roman" w:eastAsia="Times New Roman" w:hAnsi="Times New Roman"/>
+          <w:sz w:val="28"/>
+          <w:szCs w:val="28"/>
+          <w:rtl w:val="0"/>
+        </w:rPr>
+        <w:t xml:space="preserve">) до того ж файли та катлоги були відкоремлені кольорами (скористайтесь відповідним ключем -R команди ls та не забудьте використати спеціальний glob-шаблон [імя каталогу])</w:t>
+      </w:r>
+    </w:p>
+    <w:p>
+      <w:pPr>
         <w:tabs>
           <w:tab w:val="left" w:leader="none" w:pos="993"/>
         </w:tabs>
         <w:spacing w:line="240" w:lineRule="auto"/>
-        <w:ind w:left="1287" w:hanging="360.0000000000001"/>
-        <w:jc w:val="both"/>
-        <w:rPr>
-          <w:rFonts w:ascii="Times New Roman" w:cs="Times New Roman" w:eastAsia="Times New Roman" w:hAnsi="Times New Roman"/>
-          <w:sz w:val="28"/>
-          <w:szCs w:val="28"/>
-        </w:rPr>
-      </w:pPr>
-      <w:r>
-        <w:rPr>
-          <w:rFonts w:ascii="Times New Roman" w:cs="Times New Roman" w:eastAsia="Times New Roman" w:hAnsi="Times New Roman"/>
-          <w:sz w:val="28"/>
-          <w:szCs w:val="28"/>
-          <w:rtl w:val="0"/>
-        </w:rPr>
-        <w:t xml:space="preserve">Перейдіть до директорії  </w:t>
-      </w:r>
-      <w:r>
-        <w:rPr>
-          <w:rFonts w:ascii="Times New Roman" w:cs="Times New Roman" w:eastAsia="Times New Roman" w:hAnsi="Times New Roman"/>
-          <w:i w:val="1"/>
-          <w:sz w:val="28"/>
-          <w:szCs w:val="28"/>
-          <w:rtl w:val="0"/>
-        </w:rPr>
-        <w:t xml:space="preserve">surname3;</w:t>
-      </w:r>
-    </w:p>
-    <w:p>
-      <w:pPr>
-        <w:numPr>
-          <w:ilvl w:val="0"/>
-          <w:numId w:val="3"/>
-        </w:numPr>
+        <w:ind w:left="0" w:firstLine="0"/>
+        <w:jc w:val="both"/>
+        <w:rPr>
+          <w:rFonts w:ascii="Times New Roman" w:cs="Times New Roman" w:eastAsia="Times New Roman" w:hAnsi="Times New Roman"/>
+          <w:sz w:val="28"/>
+          <w:szCs w:val="28"/>
+        </w:rPr>
+      </w:pPr>
+      <w:r>
+        <w:rPr>
+          <w:rFonts w:ascii="Times New Roman" w:cs="Times New Roman" w:eastAsia="Times New Roman" w:hAnsi="Times New Roman"/>
+          <w:sz w:val="28"/>
+          <w:szCs w:val="28"/>
+        </w:rPr>
+        <w:drawing>
+          <wp:inline distB="114300" distT="114300" distL="114300" distR="114300">
+            <wp:extent cx="4229100" cy="2447925"/>
+            <wp:effectExtent b="0" l="0" r="0" t="0"/>
+            <wp:docPr id="22" name="image23.png"/>
+            <a:graphic>
+              <a:graphicData uri="http://schemas.openxmlformats.org/drawingml/2006/picture">
+                <pic:pic>
+                  <pic:nvPicPr>
+                    <pic:cNvPr id="0" name="image23.png"/>
+                    <pic:cNvPicPr preferRelativeResize="0"/>
+                  </pic:nvPicPr>
+                  <pic:blipFill>
+                    <a:blip r:embed="rId30"/>
+                    <a:srcRect b="0" l="0" r="0" t="0"/>
+                    <a:stretch>
+                      <a:fillRect/>
+                    </a:stretch>
+                  </pic:blipFill>
+                  <pic:spPr>
+                    <a:xfrm>
+                      <a:off x="0" y="0"/>
+                      <a:ext cx="4229100" cy="2447925"/>
+                    </a:xfrm>
+                    <a:prstGeom prst="rect"/>
+                    <a:ln/>
+                  </pic:spPr>
+                </pic:pic>
+              </a:graphicData>
+            </a:graphic>
+          </wp:inline>
+        </w:drawing>
+      </w:r>
+      <w:r>
+        <w:rPr>
+          <w:rtl w:val="0"/>
+        </w:rPr>
+      </w:r>
+    </w:p>
+    <w:p>
+      <w:pPr>
         <w:tabs>
           <w:tab w:val="left" w:leader="none" w:pos="993"/>
         </w:tabs>
         <w:spacing w:line="240" w:lineRule="auto"/>
-        <w:ind w:left="1287" w:hanging="360.0000000000001"/>
-        <w:jc w:val="both"/>
-        <w:rPr>
-          <w:rFonts w:ascii="Times New Roman" w:cs="Times New Roman" w:eastAsia="Times New Roman" w:hAnsi="Times New Roman"/>
-          <w:i w:val="1"/>
-          <w:sz w:val="28"/>
-          <w:szCs w:val="28"/>
-        </w:rPr>
-      </w:pPr>
-      <w:r>
-        <w:rPr>
-          <w:rFonts w:ascii="Times New Roman" w:cs="Times New Roman" w:eastAsia="Times New Roman" w:hAnsi="Times New Roman"/>
-          <w:sz w:val="28"/>
-          <w:szCs w:val="28"/>
-          <w:rtl w:val="0"/>
-        </w:rPr>
-        <w:t xml:space="preserve">Перегляньте вміст третього файлу командою </w:t>
-      </w:r>
-      <w:r>
-        <w:rPr>
-          <w:rFonts w:ascii="Times New Roman" w:cs="Times New Roman" w:eastAsia="Times New Roman" w:hAnsi="Times New Roman"/>
-          <w:i w:val="1"/>
-          <w:sz w:val="28"/>
-          <w:szCs w:val="28"/>
-          <w:rtl w:val="0"/>
-        </w:rPr>
-        <w:t xml:space="preserve">cat name3 </w:t>
-      </w:r>
-      <w:r>
-        <w:rPr>
-          <w:rFonts w:ascii="Times New Roman" w:cs="Times New Roman" w:eastAsia="Times New Roman" w:hAnsi="Times New Roman"/>
-          <w:sz w:val="28"/>
-          <w:szCs w:val="28"/>
-          <w:rtl w:val="0"/>
-        </w:rPr>
-        <w:t xml:space="preserve">(він має містити дані про другого студента)</w:t>
-      </w:r>
-      <w:r>
-        <w:rPr>
-          <w:rtl w:val="0"/>
-        </w:rPr>
-      </w:r>
-    </w:p>
-    <w:p>
-      <w:pPr>
-        <w:numPr>
-          <w:ilvl w:val="0"/>
-          <w:numId w:val="3"/>
-        </w:numPr>
+        <w:ind w:left="0" w:firstLine="0"/>
+        <w:jc w:val="both"/>
+        <w:rPr>
+          <w:rFonts w:ascii="Times New Roman" w:cs="Times New Roman" w:eastAsia="Times New Roman" w:hAnsi="Times New Roman"/>
+          <w:sz w:val="28"/>
+          <w:szCs w:val="28"/>
+        </w:rPr>
+      </w:pPr>
+      <w:r>
+        <w:rPr>
+          <w:rtl w:val="0"/>
+        </w:rPr>
+      </w:r>
+    </w:p>
+    <w:p>
+      <w:pPr>
         <w:tabs>
           <w:tab w:val="left" w:leader="none" w:pos="993"/>
         </w:tabs>
         <w:spacing w:line="240" w:lineRule="auto"/>
-        <w:ind w:left="1287" w:hanging="360.0000000000001"/>
-        <w:jc w:val="both"/>
-        <w:rPr>
-          <w:rFonts w:ascii="Times New Roman" w:cs="Times New Roman" w:eastAsia="Times New Roman" w:hAnsi="Times New Roman"/>
-          <w:sz w:val="28"/>
-          <w:szCs w:val="28"/>
-        </w:rPr>
-      </w:pPr>
-      <w:r>
-        <w:rPr>
-          <w:rFonts w:ascii="Times New Roman" w:cs="Times New Roman" w:eastAsia="Times New Roman" w:hAnsi="Times New Roman"/>
-          <w:sz w:val="28"/>
-          <w:szCs w:val="28"/>
-          <w:rtl w:val="0"/>
-        </w:rPr>
-        <w:t xml:space="preserve">Замініть зміст файлу name3, щоб він містив відповідне ім'я третього студента за допомогою команди </w:t>
+        <w:jc w:val="both"/>
+        <w:rPr>
+          <w:rFonts w:ascii="Times New Roman" w:cs="Times New Roman" w:eastAsia="Times New Roman" w:hAnsi="Times New Roman"/>
+          <w:sz w:val="28"/>
+          <w:szCs w:val="28"/>
+        </w:rPr>
+      </w:pPr>
+      <w:r>
+        <w:rPr>
+          <w:rFonts w:ascii="Times New Roman" w:cs="Times New Roman" w:eastAsia="Times New Roman" w:hAnsi="Times New Roman"/>
+          <w:b w:val="1"/>
+          <w:sz w:val="28"/>
+          <w:szCs w:val="28"/>
+          <w:rtl w:val="0"/>
+        </w:rPr>
+        <w:t xml:space="preserve">Примітка:</w:t>
+      </w:r>
+      <w:r>
+        <w:rPr>
+          <w:rFonts w:ascii="Times New Roman" w:cs="Times New Roman" w:eastAsia="Times New Roman" w:hAnsi="Times New Roman"/>
+          <w:sz w:val="28"/>
+          <w:szCs w:val="28"/>
+          <w:rtl w:val="0"/>
+        </w:rPr>
+        <w:t xml:space="preserve"> Назви підкаталогів </w:t>
       </w:r>
       <w:r>
         <w:rPr>
@@ -3774,93 +5040,91 @@
           <w:szCs w:val="28"/>
           <w:rtl w:val="0"/>
         </w:rPr>
-        <w:t xml:space="preserve">echo "Hello, my name is Name3" &gt; name3</w:t>
-      </w:r>
-    </w:p>
-    <w:p>
-      <w:pPr>
-        <w:numPr>
-          <w:ilvl w:val="0"/>
-          <w:numId w:val="3"/>
-        </w:numPr>
+        <w:t xml:space="preserve">surname1, surname2, surname3 </w:t>
+      </w:r>
+      <w:r>
+        <w:rPr>
+          <w:rFonts w:ascii="Times New Roman" w:cs="Times New Roman" w:eastAsia="Times New Roman" w:hAnsi="Times New Roman"/>
+          <w:sz w:val="28"/>
+          <w:szCs w:val="28"/>
+          <w:rtl w:val="0"/>
+        </w:rPr>
+        <w:t xml:space="preserve">та файлів </w:t>
+      </w:r>
+      <w:r>
+        <w:rPr>
+          <w:rFonts w:ascii="Times New Roman" w:cs="Times New Roman" w:eastAsia="Times New Roman" w:hAnsi="Times New Roman"/>
+          <w:i w:val="1"/>
+          <w:sz w:val="28"/>
+          <w:szCs w:val="28"/>
+          <w:rtl w:val="0"/>
+        </w:rPr>
+        <w:t xml:space="preserve">name1, name2, name3 </w:t>
+      </w:r>
+      <w:r>
+        <w:rPr>
+          <w:rFonts w:ascii="Times New Roman" w:cs="Times New Roman" w:eastAsia="Times New Roman" w:hAnsi="Times New Roman"/>
+          <w:sz w:val="28"/>
+          <w:szCs w:val="28"/>
+          <w:rtl w:val="0"/>
+        </w:rPr>
+        <w:t xml:space="preserve">замініть на свої </w:t>
+      </w:r>
+    </w:p>
+    <w:p>
+      <w:pPr>
         <w:tabs>
           <w:tab w:val="left" w:leader="none" w:pos="993"/>
         </w:tabs>
         <w:spacing w:line="240" w:lineRule="auto"/>
-        <w:ind w:left="1287" w:hanging="360.0000000000001"/>
-        <w:jc w:val="both"/>
-        <w:rPr>
-          <w:rFonts w:ascii="Times New Roman" w:cs="Times New Roman" w:eastAsia="Times New Roman" w:hAnsi="Times New Roman"/>
-          <w:sz w:val="28"/>
-          <w:szCs w:val="28"/>
-        </w:rPr>
-      </w:pPr>
-      <w:r>
-        <w:rPr>
-          <w:rFonts w:ascii="Times New Roman" w:cs="Times New Roman" w:eastAsia="Times New Roman" w:hAnsi="Times New Roman"/>
-          <w:sz w:val="28"/>
-          <w:szCs w:val="28"/>
-          <w:rtl w:val="0"/>
-        </w:rPr>
-        <w:t xml:space="preserve">Перегляньте вміст файлу за допомогою  </w:t>
-      </w:r>
-      <w:r>
-        <w:rPr>
-          <w:rFonts w:ascii="Times New Roman" w:cs="Times New Roman" w:eastAsia="Times New Roman" w:hAnsi="Times New Roman"/>
-          <w:i w:val="1"/>
-          <w:sz w:val="28"/>
-          <w:szCs w:val="28"/>
-          <w:rtl w:val="0"/>
-        </w:rPr>
-        <w:t xml:space="preserve">cat name3 </w:t>
-      </w:r>
-      <w:r>
-        <w:rPr>
-          <w:rFonts w:ascii="Times New Roman" w:cs="Times New Roman" w:eastAsia="Times New Roman" w:hAnsi="Times New Roman"/>
-          <w:sz w:val="28"/>
-          <w:szCs w:val="28"/>
-          <w:rtl w:val="0"/>
-        </w:rPr>
-        <w:t xml:space="preserve">(він вже має містити оновлену інформацію) </w:t>
+        <w:jc w:val="both"/>
+        <w:rPr>
+          <w:rFonts w:ascii="Times New Roman" w:cs="Times New Roman" w:eastAsia="Times New Roman" w:hAnsi="Times New Roman"/>
+          <w:sz w:val="28"/>
+          <w:szCs w:val="28"/>
+        </w:rPr>
+      </w:pPr>
+      <w:r>
+        <w:rPr>
+          <w:rFonts w:ascii="Times New Roman" w:cs="Times New Roman" w:eastAsia="Times New Roman" w:hAnsi="Times New Roman"/>
+          <w:sz w:val="28"/>
+          <w:szCs w:val="28"/>
+          <w:rtl w:val="0"/>
+        </w:rPr>
+        <w:t xml:space="preserve">       </w:t>
       </w:r>
     </w:p>
     <w:p>
       <w:pPr>
         <w:numPr>
           <w:ilvl w:val="0"/>
-          <w:numId w:val="3"/>
+          <w:numId w:val="5"/>
         </w:numPr>
-        <w:tabs>
-          <w:tab w:val="left" w:leader="none" w:pos="993"/>
-        </w:tabs>
-        <w:spacing w:line="240" w:lineRule="auto"/>
-        <w:ind w:left="1287" w:hanging="360"/>
-        <w:jc w:val="both"/>
-        <w:rPr>
-          <w:rFonts w:ascii="Times New Roman" w:cs="Times New Roman" w:eastAsia="Times New Roman" w:hAnsi="Times New Roman"/>
-          <w:sz w:val="28"/>
-          <w:szCs w:val="28"/>
-        </w:rPr>
-      </w:pPr>
-      <w:r>
-        <w:rPr>
-          <w:rFonts w:ascii="Times New Roman" w:cs="Times New Roman" w:eastAsia="Times New Roman" w:hAnsi="Times New Roman"/>
-          <w:sz w:val="28"/>
-          <w:szCs w:val="28"/>
-          <w:rtl w:val="0"/>
-        </w:rPr>
-        <w:t xml:space="preserve">Поверніться до домашнього каталогу користувача;</w:t>
+        <w:spacing w:line="240" w:lineRule="auto"/>
+        <w:ind w:left="720" w:hanging="360"/>
+        <w:jc w:val="both"/>
+        <w:rPr>
+          <w:rFonts w:ascii="Times New Roman" w:cs="Times New Roman" w:eastAsia="Times New Roman" w:hAnsi="Times New Roman"/>
+          <w:sz w:val="28"/>
+          <w:szCs w:val="28"/>
+        </w:rPr>
+      </w:pPr>
+      <w:r>
+        <w:rPr>
+          <w:rFonts w:ascii="Times New Roman" w:cs="Times New Roman" w:eastAsia="Times New Roman" w:hAnsi="Times New Roman"/>
+          <w:sz w:val="28"/>
+          <w:szCs w:val="28"/>
+          <w:rtl w:val="0"/>
+        </w:rPr>
+        <w:t xml:space="preserve">Опишіть дії, які виконують команди для переміщення по системі каталогів:</w:t>
       </w:r>
     </w:p>
     <w:p>
       <w:pPr>
         <w:numPr>
           <w:ilvl w:val="0"/>
-          <w:numId w:val="3"/>
+          <w:numId w:val="2"/>
         </w:numPr>
-        <w:tabs>
-          <w:tab w:val="left" w:leader="none" w:pos="993"/>
-        </w:tabs>
         <w:spacing w:line="240" w:lineRule="auto"/>
         <w:ind w:left="1287" w:hanging="360"/>
         <w:jc w:val="both"/>
@@ -3873,223 +5137,136 @@
       <w:r>
         <w:rPr>
           <w:rFonts w:ascii="Times New Roman" w:cs="Times New Roman" w:eastAsia="Times New Roman" w:hAnsi="Times New Roman"/>
-          <w:sz w:val="28"/>
-          <w:szCs w:val="28"/>
-          <w:rtl w:val="0"/>
-        </w:rPr>
-        <w:t xml:space="preserve">**Перегляньте вміст даного каталогу, але щоб виводило тільки Ваш підкаталог з назвою групи та весь його вміст (підкаталоги </w:t>
-      </w:r>
-      <w:r>
-        <w:rPr>
-          <w:rFonts w:ascii="Times New Roman" w:cs="Times New Roman" w:eastAsia="Times New Roman" w:hAnsi="Times New Roman"/>
-          <w:i w:val="1"/>
-          <w:sz w:val="28"/>
-          <w:szCs w:val="28"/>
-          <w:rtl w:val="0"/>
-        </w:rPr>
-        <w:t xml:space="preserve">surname1, surname2, surname3 </w:t>
-      </w:r>
-      <w:r>
-        <w:rPr>
-          <w:rFonts w:ascii="Times New Roman" w:cs="Times New Roman" w:eastAsia="Times New Roman" w:hAnsi="Times New Roman"/>
-          <w:sz w:val="28"/>
-          <w:szCs w:val="28"/>
-          <w:rtl w:val="0"/>
-        </w:rPr>
-        <w:t xml:space="preserve">та</w:t>
-      </w:r>
-      <w:r>
-        <w:rPr>
-          <w:rFonts w:ascii="Times New Roman" w:cs="Times New Roman" w:eastAsia="Times New Roman" w:hAnsi="Times New Roman"/>
-          <w:i w:val="1"/>
-          <w:sz w:val="28"/>
-          <w:szCs w:val="28"/>
-          <w:rtl w:val="0"/>
-        </w:rPr>
-        <w:t xml:space="preserve"> </w:t>
-      </w:r>
-      <w:r>
-        <w:rPr>
-          <w:rFonts w:ascii="Times New Roman" w:cs="Times New Roman" w:eastAsia="Times New Roman" w:hAnsi="Times New Roman"/>
-          <w:sz w:val="28"/>
-          <w:szCs w:val="28"/>
-          <w:rtl w:val="0"/>
-        </w:rPr>
-        <w:t xml:space="preserve">файли </w:t>
-      </w:r>
-      <w:r>
-        <w:rPr>
-          <w:rFonts w:ascii="Times New Roman" w:cs="Times New Roman" w:eastAsia="Times New Roman" w:hAnsi="Times New Roman"/>
-          <w:i w:val="1"/>
-          <w:sz w:val="28"/>
-          <w:szCs w:val="28"/>
-          <w:rtl w:val="0"/>
-        </w:rPr>
-        <w:t xml:space="preserve">name1, name2, name3</w:t>
-      </w:r>
-      <w:r>
-        <w:rPr>
-          <w:rFonts w:ascii="Times New Roman" w:cs="Times New Roman" w:eastAsia="Times New Roman" w:hAnsi="Times New Roman"/>
-          <w:sz w:val="28"/>
-          <w:szCs w:val="28"/>
-          <w:rtl w:val="0"/>
-        </w:rPr>
-        <w:t xml:space="preserve">) до того ж файли та катлоги були відкоремлені кольорами (скористайтесь відповідним ключем -R команди ls та не забудьте використати спеціальний glob-шаблон [імя каталогу])</w:t>
-      </w:r>
-    </w:p>
-    <w:p>
-      <w:pPr>
-        <w:tabs>
-          <w:tab w:val="left" w:leader="none" w:pos="993"/>
-        </w:tabs>
-        <w:spacing w:line="240" w:lineRule="auto"/>
-        <w:jc w:val="both"/>
-        <w:rPr>
-          <w:rFonts w:ascii="Times New Roman" w:cs="Times New Roman" w:eastAsia="Times New Roman" w:hAnsi="Times New Roman"/>
-          <w:sz w:val="28"/>
-          <w:szCs w:val="28"/>
-        </w:rPr>
-      </w:pPr>
-      <w:r>
-        <w:rPr>
-          <w:rFonts w:ascii="Times New Roman" w:cs="Times New Roman" w:eastAsia="Times New Roman" w:hAnsi="Times New Roman"/>
           <w:b w:val="1"/>
           <w:sz w:val="28"/>
           <w:szCs w:val="28"/>
           <w:rtl w:val="0"/>
         </w:rPr>
-        <w:t xml:space="preserve">Примітка:</w:t>
-      </w:r>
-      <w:r>
-        <w:rPr>
-          <w:rFonts w:ascii="Times New Roman" w:cs="Times New Roman" w:eastAsia="Times New Roman" w:hAnsi="Times New Roman"/>
-          <w:sz w:val="28"/>
-          <w:szCs w:val="28"/>
-          <w:rtl w:val="0"/>
-        </w:rPr>
-        <w:t xml:space="preserve"> Назви підкаталогів </w:t>
-      </w:r>
-      <w:r>
-        <w:rPr>
-          <w:rFonts w:ascii="Times New Roman" w:cs="Times New Roman" w:eastAsia="Times New Roman" w:hAnsi="Times New Roman"/>
-          <w:i w:val="1"/>
-          <w:sz w:val="28"/>
-          <w:szCs w:val="28"/>
-          <w:rtl w:val="0"/>
-        </w:rPr>
-        <w:t xml:space="preserve">surname1, surname2, surname3 </w:t>
-      </w:r>
-      <w:r>
-        <w:rPr>
-          <w:rFonts w:ascii="Times New Roman" w:cs="Times New Roman" w:eastAsia="Times New Roman" w:hAnsi="Times New Roman"/>
-          <w:sz w:val="28"/>
-          <w:szCs w:val="28"/>
-          <w:rtl w:val="0"/>
-        </w:rPr>
-        <w:t xml:space="preserve">та файлів </w:t>
-      </w:r>
-      <w:r>
-        <w:rPr>
-          <w:rFonts w:ascii="Times New Roman" w:cs="Times New Roman" w:eastAsia="Times New Roman" w:hAnsi="Times New Roman"/>
-          <w:i w:val="1"/>
-          <w:sz w:val="28"/>
-          <w:szCs w:val="28"/>
-          <w:rtl w:val="0"/>
-        </w:rPr>
-        <w:t xml:space="preserve">name1, name2, name3 </w:t>
-      </w:r>
-      <w:r>
-        <w:rPr>
-          <w:rFonts w:ascii="Times New Roman" w:cs="Times New Roman" w:eastAsia="Times New Roman" w:hAnsi="Times New Roman"/>
-          <w:sz w:val="28"/>
-          <w:szCs w:val="28"/>
-          <w:rtl w:val="0"/>
-        </w:rPr>
-        <w:t xml:space="preserve">замініть на свої </w:t>
-      </w:r>
-    </w:p>
-    <w:p>
-      <w:pPr>
-        <w:tabs>
-          <w:tab w:val="left" w:leader="none" w:pos="993"/>
-        </w:tabs>
-        <w:spacing w:line="240" w:lineRule="auto"/>
-        <w:jc w:val="both"/>
-        <w:rPr>
-          <w:rFonts w:ascii="Times New Roman" w:cs="Times New Roman" w:eastAsia="Times New Roman" w:hAnsi="Times New Roman"/>
-          <w:sz w:val="28"/>
-          <w:szCs w:val="28"/>
-        </w:rPr>
-      </w:pPr>
-      <w:r>
-        <w:rPr>
-          <w:rFonts w:ascii="Times New Roman" w:cs="Times New Roman" w:eastAsia="Times New Roman" w:hAnsi="Times New Roman"/>
-          <w:sz w:val="28"/>
-          <w:szCs w:val="28"/>
-          <w:rtl w:val="0"/>
-        </w:rPr>
-        <w:t xml:space="preserve">       </w:t>
+        <w:t xml:space="preserve">команда cd /</w:t>
+      </w:r>
+      <w:r>
+        <w:rPr>
+          <w:rFonts w:ascii="Times New Roman" w:cs="Times New Roman" w:eastAsia="Times New Roman" w:hAnsi="Times New Roman"/>
+          <w:sz w:val="28"/>
+          <w:szCs w:val="28"/>
+          <w:rtl w:val="0"/>
+        </w:rPr>
+        <w:tab/>
+        <w:t xml:space="preserve">- ця команда переміщує користувача до кореневого каталогу файлової системи. Це найвищий рівень структури каталогів у Linux, з якого починаються всі інші шляхи.</w:t>
+      </w:r>
+    </w:p>
+    <w:p>
+      <w:pPr>
+        <w:spacing w:line="240" w:lineRule="auto"/>
+        <w:jc w:val="both"/>
+        <w:rPr>
+          <w:rFonts w:ascii="Times New Roman" w:cs="Times New Roman" w:eastAsia="Times New Roman" w:hAnsi="Times New Roman"/>
+          <w:sz w:val="28"/>
+          <w:szCs w:val="28"/>
+        </w:rPr>
+      </w:pPr>
+      <w:r>
+        <w:rPr>
+          <w:rtl w:val="0"/>
+        </w:rPr>
       </w:r>
     </w:p>
     <w:p>
       <w:pPr>
         <w:numPr>
           <w:ilvl w:val="0"/>
-          <w:numId w:val="4"/>
+          <w:numId w:val="2"/>
         </w:numPr>
         <w:spacing w:line="240" w:lineRule="auto"/>
-        <w:ind w:left="720" w:hanging="360"/>
-        <w:jc w:val="both"/>
-        <w:rPr>
-          <w:rFonts w:ascii="Times New Roman" w:cs="Times New Roman" w:eastAsia="Times New Roman" w:hAnsi="Times New Roman"/>
-          <w:sz w:val="28"/>
-          <w:szCs w:val="28"/>
-        </w:rPr>
-      </w:pPr>
-      <w:r>
-        <w:rPr>
-          <w:rFonts w:ascii="Times New Roman" w:cs="Times New Roman" w:eastAsia="Times New Roman" w:hAnsi="Times New Roman"/>
-          <w:sz w:val="28"/>
-          <w:szCs w:val="28"/>
-          <w:rtl w:val="0"/>
-        </w:rPr>
-        <w:t xml:space="preserve">Опишіть дії, які виконують команди для переміщення по системі каталогів:</w:t>
+        <w:ind w:left="1287" w:hanging="360"/>
+        <w:jc w:val="both"/>
+        <w:rPr>
+          <w:rFonts w:ascii="Times New Roman" w:cs="Times New Roman" w:eastAsia="Times New Roman" w:hAnsi="Times New Roman"/>
+          <w:b w:val="1"/>
+          <w:sz w:val="28"/>
+          <w:szCs w:val="28"/>
+        </w:rPr>
+      </w:pPr>
+      <w:r>
+        <w:rPr>
+          <w:rFonts w:ascii="Times New Roman" w:cs="Times New Roman" w:eastAsia="Times New Roman" w:hAnsi="Times New Roman"/>
+          <w:b w:val="1"/>
+          <w:sz w:val="28"/>
+          <w:szCs w:val="28"/>
+          <w:rtl w:val="0"/>
+        </w:rPr>
+        <w:t xml:space="preserve">команда cd /home</w:t>
+      </w:r>
+      <w:r>
+        <w:rPr>
+          <w:rFonts w:ascii="Times New Roman" w:cs="Times New Roman" w:eastAsia="Times New Roman" w:hAnsi="Times New Roman"/>
+          <w:sz w:val="28"/>
+          <w:szCs w:val="28"/>
+          <w:rtl w:val="0"/>
+        </w:rPr>
+        <w:t xml:space="preserve"> - команда переходить до каталогу /home, де зазвичай розміщуються домашні каталоги всіх користувачів системи</w:t>
+      </w:r>
+      <w:r>
+        <w:rPr>
+          <w:rtl w:val="0"/>
+        </w:rPr>
+      </w:r>
+    </w:p>
+    <w:p>
+      <w:pPr>
+        <w:spacing w:line="240" w:lineRule="auto"/>
+        <w:jc w:val="both"/>
+        <w:rPr>
+          <w:rFonts w:ascii="Times New Roman" w:cs="Times New Roman" w:eastAsia="Times New Roman" w:hAnsi="Times New Roman"/>
+          <w:sz w:val="28"/>
+          <w:szCs w:val="28"/>
+        </w:rPr>
+      </w:pPr>
+      <w:r>
+        <w:rPr>
+          <w:rtl w:val="0"/>
+        </w:rPr>
       </w:r>
     </w:p>
     <w:p>
       <w:pPr>
         <w:numPr>
           <w:ilvl w:val="0"/>
-          <w:numId w:val="10"/>
+          <w:numId w:val="2"/>
         </w:numPr>
         <w:spacing w:line="240" w:lineRule="auto"/>
         <w:ind w:left="1287" w:hanging="360"/>
         <w:jc w:val="both"/>
         <w:rPr>
           <w:rFonts w:ascii="Times New Roman" w:cs="Times New Roman" w:eastAsia="Times New Roman" w:hAnsi="Times New Roman"/>
-          <w:sz w:val="28"/>
-          <w:szCs w:val="28"/>
-        </w:rPr>
-      </w:pPr>
-      <w:r>
-        <w:rPr>
-          <w:rFonts w:ascii="Times New Roman" w:cs="Times New Roman" w:eastAsia="Times New Roman" w:hAnsi="Times New Roman"/>
           <w:b w:val="1"/>
           <w:sz w:val="28"/>
           <w:szCs w:val="28"/>
-          <w:rtl w:val="0"/>
-        </w:rPr>
-        <w:t xml:space="preserve">команда cd /</w:t>
-      </w:r>
-      <w:r>
-        <w:rPr>
-          <w:rFonts w:ascii="Times New Roman" w:cs="Times New Roman" w:eastAsia="Times New Roman" w:hAnsi="Times New Roman"/>
-          <w:sz w:val="28"/>
-          <w:szCs w:val="28"/>
-          <w:rtl w:val="0"/>
-        </w:rPr>
-        <w:tab/>
-        <w:t xml:space="preserve">- ця команда переміщує користувача до кореневого каталогу файлової системи. Це найвищий рівень структури каталогів у Linux, з якого починаються всі інші шляхи.</w:t>
+        </w:rPr>
+      </w:pPr>
+      <w:r>
+        <w:rPr>
+          <w:rFonts w:ascii="Times New Roman" w:cs="Times New Roman" w:eastAsia="Times New Roman" w:hAnsi="Times New Roman"/>
+          <w:b w:val="1"/>
+          <w:sz w:val="28"/>
+          <w:szCs w:val="28"/>
+          <w:rtl w:val="0"/>
+        </w:rPr>
+        <w:t xml:space="preserve">команда cd ~ -</w:t>
+      </w:r>
+      <w:r>
+        <w:rPr>
+          <w:rFonts w:ascii="Times New Roman" w:cs="Times New Roman" w:eastAsia="Times New Roman" w:hAnsi="Times New Roman"/>
+          <w:sz w:val="28"/>
+          <w:szCs w:val="28"/>
+          <w:rtl w:val="0"/>
+        </w:rPr>
+        <w:t xml:space="preserve"> ця команда переміщує користувача до його особистого домашнього каталогу</w:t>
+      </w:r>
+      <w:r>
+        <w:rPr>
+          <w:rtl w:val="0"/>
+        </w:rPr>
       </w:r>
     </w:p>
     <w:p>
@@ -4112,7 +5289,7 @@
       <w:pPr>
         <w:numPr>
           <w:ilvl w:val="0"/>
-          <w:numId w:val="10"/>
+          <w:numId w:val="2"/>
         </w:numPr>
         <w:spacing w:line="240" w:lineRule="auto"/>
         <w:ind w:left="1287" w:hanging="360"/>
@@ -4132,24 +5309,30 @@
           <w:szCs w:val="28"/>
           <w:rtl w:val="0"/>
         </w:rPr>
-        <w:t xml:space="preserve">команда cd /home</w:t>
-      </w:r>
-      <w:r>
-        <w:rPr>
-          <w:rFonts w:ascii="Times New Roman" w:cs="Times New Roman" w:eastAsia="Times New Roman" w:hAnsi="Times New Roman"/>
-          <w:sz w:val="28"/>
-          <w:szCs w:val="28"/>
-          <w:rtl w:val="0"/>
-        </w:rPr>
-        <w:t xml:space="preserve"> - команда переходить до каталогу /home, де зазвичай розміщуються домашні каталоги всіх користувачів системи</w:t>
-      </w:r>
-    </w:p>
-    <w:p>
-      <w:pPr>
-        <w:spacing w:line="240" w:lineRule="auto"/>
-        <w:jc w:val="both"/>
-        <w:rPr>
-          <w:rFonts w:ascii="Times New Roman" w:cs="Times New Roman" w:eastAsia="Times New Roman" w:hAnsi="Times New Roman"/>
+        <w:t xml:space="preserve">команда cd (без аргумента) - </w:t>
+      </w:r>
+      <w:r>
+        <w:rPr>
+          <w:rFonts w:ascii="Times New Roman" w:cs="Times New Roman" w:eastAsia="Times New Roman" w:hAnsi="Times New Roman"/>
+          <w:sz w:val="28"/>
+          <w:szCs w:val="28"/>
+          <w:rtl w:val="0"/>
+        </w:rPr>
+        <w:t xml:space="preserve">виконує ту ж саму дію, що й cd ~, тобто також повертає користувача до домашнього каталогу. </w:t>
+      </w:r>
+      <w:r>
+        <w:rPr>
+          <w:rtl w:val="0"/>
+        </w:rPr>
+      </w:r>
+    </w:p>
+    <w:p>
+      <w:pPr>
+        <w:spacing w:line="240" w:lineRule="auto"/>
+        <w:jc w:val="both"/>
+        <w:rPr>
+          <w:rFonts w:ascii="Times New Roman" w:cs="Times New Roman" w:eastAsia="Times New Roman" w:hAnsi="Times New Roman"/>
+          <w:b w:val="1"/>
           <w:sz w:val="28"/>
           <w:szCs w:val="28"/>
         </w:rPr>
@@ -4164,112 +5347,7 @@
       <w:pPr>
         <w:numPr>
           <w:ilvl w:val="0"/>
-          <w:numId w:val="10"/>
-        </w:numPr>
-        <w:spacing w:line="240" w:lineRule="auto"/>
-        <w:ind w:left="1287" w:hanging="360"/>
-        <w:jc w:val="both"/>
-        <w:rPr>
-          <w:rFonts w:ascii="Times New Roman" w:cs="Times New Roman" w:eastAsia="Times New Roman" w:hAnsi="Times New Roman"/>
-          <w:b w:val="1"/>
-          <w:sz w:val="28"/>
-          <w:szCs w:val="28"/>
-        </w:rPr>
-      </w:pPr>
-      <w:r>
-        <w:rPr>
-          <w:rFonts w:ascii="Times New Roman" w:cs="Times New Roman" w:eastAsia="Times New Roman" w:hAnsi="Times New Roman"/>
-          <w:b w:val="1"/>
-          <w:sz w:val="28"/>
-          <w:szCs w:val="28"/>
-          <w:rtl w:val="0"/>
-        </w:rPr>
-        <w:t xml:space="preserve">команда cd ~ -</w:t>
-      </w:r>
-      <w:r>
-        <w:rPr>
-          <w:rFonts w:ascii="Times New Roman" w:cs="Times New Roman" w:eastAsia="Times New Roman" w:hAnsi="Times New Roman"/>
-          <w:sz w:val="28"/>
-          <w:szCs w:val="28"/>
-          <w:rtl w:val="0"/>
-        </w:rPr>
-        <w:t xml:space="preserve"> ця команда переміщує користувача до його особистого домашнього каталогу</w:t>
-      </w:r>
-    </w:p>
-    <w:p>
-      <w:pPr>
-        <w:spacing w:line="240" w:lineRule="auto"/>
-        <w:jc w:val="both"/>
-        <w:rPr>
-          <w:rFonts w:ascii="Times New Roman" w:cs="Times New Roman" w:eastAsia="Times New Roman" w:hAnsi="Times New Roman"/>
-          <w:sz w:val="28"/>
-          <w:szCs w:val="28"/>
-        </w:rPr>
-      </w:pPr>
-      <w:r>
-        <w:rPr>
-          <w:rtl w:val="0"/>
-        </w:rPr>
-      </w:r>
-    </w:p>
-    <w:p>
-      <w:pPr>
-        <w:numPr>
-          <w:ilvl w:val="0"/>
-          <w:numId w:val="10"/>
-        </w:numPr>
-        <w:spacing w:line="240" w:lineRule="auto"/>
-        <w:ind w:left="1287" w:hanging="360"/>
-        <w:jc w:val="both"/>
-        <w:rPr>
-          <w:rFonts w:ascii="Times New Roman" w:cs="Times New Roman" w:eastAsia="Times New Roman" w:hAnsi="Times New Roman"/>
-          <w:b w:val="1"/>
-          <w:sz w:val="28"/>
-          <w:szCs w:val="28"/>
-        </w:rPr>
-      </w:pPr>
-      <w:r>
-        <w:rPr>
-          <w:rFonts w:ascii="Times New Roman" w:cs="Times New Roman" w:eastAsia="Times New Roman" w:hAnsi="Times New Roman"/>
-          <w:b w:val="1"/>
-          <w:sz w:val="28"/>
-          <w:szCs w:val="28"/>
-          <w:rtl w:val="0"/>
-        </w:rPr>
-        <w:t xml:space="preserve">команда cd (без аргумента) - </w:t>
-      </w:r>
-      <w:r>
-        <w:rPr>
-          <w:rFonts w:ascii="Times New Roman" w:cs="Times New Roman" w:eastAsia="Times New Roman" w:hAnsi="Times New Roman"/>
-          <w:sz w:val="28"/>
-          <w:szCs w:val="28"/>
-          <w:rtl w:val="0"/>
-        </w:rPr>
-        <w:t xml:space="preserve">виконує ту ж саму дію, що й cd ~, тобто також повертає користувача до домашнього каталогу. </w:t>
-      </w:r>
-    </w:p>
-    <w:p>
-      <w:pPr>
-        <w:spacing w:line="240" w:lineRule="auto"/>
-        <w:jc w:val="both"/>
-        <w:rPr>
-          <w:rFonts w:ascii="Times New Roman" w:cs="Times New Roman" w:eastAsia="Times New Roman" w:hAnsi="Times New Roman"/>
-          <w:b w:val="1"/>
-          <w:sz w:val="28"/>
-          <w:szCs w:val="28"/>
-        </w:rPr>
-      </w:pPr>
-      <w:r>
-        <w:rPr>
-          <w:rtl w:val="0"/>
-        </w:rPr>
-      </w:r>
-    </w:p>
-    <w:p>
-      <w:pPr>
-        <w:numPr>
-          <w:ilvl w:val="0"/>
-          <w:numId w:val="10"/>
+          <w:numId w:val="2"/>
         </w:numPr>
         <w:spacing w:line="240" w:lineRule="auto"/>
         <w:ind w:left="1287" w:hanging="360"/>
@@ -4302,6 +5380,11 @@
         </w:rPr>
         <w:t xml:space="preserve">команда використовується для переходу до батьківського (вищого) каталогу</w:t>
       </w:r>
+      <w:r>
+        <w:rPr>
+          <w:rtl w:val="0"/>
+        </w:rPr>
+      </w:r>
     </w:p>
     <w:p>
       <w:pPr>
@@ -4323,7 +5406,7 @@
       <w:pPr>
         <w:numPr>
           <w:ilvl w:val="0"/>
-          <w:numId w:val="10"/>
+          <w:numId w:val="2"/>
         </w:numPr>
         <w:spacing w:line="240" w:lineRule="auto"/>
         <w:ind w:left="1287" w:hanging="360"/>
@@ -4356,6 +5439,11 @@
         </w:rPr>
         <w:t xml:space="preserve">команда дозволяє піднятись одразу на два рівні вгору</w:t>
       </w:r>
+      <w:r>
+        <w:rPr>
+          <w:rtl w:val="0"/>
+        </w:rPr>
+      </w:r>
     </w:p>
     <w:p>
       <w:pPr>
@@ -4378,7 +5466,7 @@
       <w:pPr>
         <w:numPr>
           <w:ilvl w:val="0"/>
-          <w:numId w:val="10"/>
+          <w:numId w:val="2"/>
         </w:numPr>
         <w:spacing w:line="240" w:lineRule="auto"/>
         <w:ind w:left="1287" w:hanging="360"/>
@@ -4408,6 +5496,11 @@
           <w:rtl w:val="0"/>
         </w:rPr>
         <w:t xml:space="preserve">ця команда повертає користувача в попередній каталог, у якому він знаходився до останнього переміщення. Це зручно для швидкого перемикання між двома каталогами.</w:t>
+      </w:r>
+      <w:r>
+        <w:rPr>
+          <w:rtl w:val="0"/>
+        </w:rPr>
       </w:r>
     </w:p>
     <w:p>
@@ -4451,7 +5544,7 @@
       <w:pPr>
         <w:numPr>
           <w:ilvl w:val="0"/>
-          <w:numId w:val="7"/>
+          <w:numId w:val="8"/>
         </w:numPr>
         <w:tabs>
           <w:tab w:val="left" w:leader="none" w:pos="274.0000000000001"/>
@@ -4475,7 +5568,7 @@
         </w:rPr>
         <w:t xml:space="preserve">Як можна переглянути шлях до домашньої директорії користувача за допомогою команди echo? Існує 2 способи, наведіть обидва приклади у терміналі (відповідь є у матеріалах академії cisco на сайті </w:t>
       </w:r>
-      <w:hyperlink r:id="rId6">
+      <w:hyperlink r:id="rId31">
         <w:r>
           <w:rPr>
             <w:rFonts w:ascii="Times New Roman" w:cs="Times New Roman" w:eastAsia="Times New Roman" w:hAnsi="Times New Roman"/>
@@ -4554,7 +5647,7 @@
       <w:pPr>
         <w:numPr>
           <w:ilvl w:val="0"/>
-          <w:numId w:val="7"/>
+          <w:numId w:val="8"/>
         </w:numPr>
         <w:tabs>
           <w:tab w:val="left" w:leader="none" w:pos="274.0000000000001"/>
@@ -4635,7 +5728,7 @@
       <w:pPr>
         <w:numPr>
           <w:ilvl w:val="0"/>
-          <w:numId w:val="7"/>
+          <w:numId w:val="8"/>
         </w:numPr>
         <w:tabs>
           <w:tab w:val="left" w:leader="none" w:pos="426"/>
@@ -4715,7 +5808,7 @@
       <w:pPr>
         <w:numPr>
           <w:ilvl w:val="0"/>
-          <w:numId w:val="7"/>
+          <w:numId w:val="8"/>
         </w:numPr>
         <w:spacing w:line="240" w:lineRule="auto"/>
         <w:ind w:left="705" w:hanging="285"/>
@@ -4775,7 +5868,7 @@
       <w:pPr>
         <w:numPr>
           <w:ilvl w:val="0"/>
-          <w:numId w:val="7"/>
+          <w:numId w:val="8"/>
         </w:numPr>
         <w:spacing w:line="240" w:lineRule="auto"/>
         <w:ind w:left="705" w:hanging="285"/>
@@ -4800,7 +5893,7 @@
       <w:pPr>
         <w:numPr>
           <w:ilvl w:val="0"/>
-          <w:numId w:val="9"/>
+          <w:numId w:val="10"/>
         </w:numPr>
         <w:spacing w:line="240" w:lineRule="auto"/>
         <w:ind w:left="993" w:hanging="142.00000000000003"/>
@@ -4825,7 +5918,7 @@
       <w:pPr>
         <w:numPr>
           <w:ilvl w:val="0"/>
-          <w:numId w:val="9"/>
+          <w:numId w:val="10"/>
         </w:numPr>
         <w:spacing w:line="240" w:lineRule="auto"/>
         <w:ind w:left="993" w:hanging="142.00000000000003"/>
@@ -4850,7 +5943,7 @@
       <w:pPr>
         <w:numPr>
           <w:ilvl w:val="0"/>
-          <w:numId w:val="9"/>
+          <w:numId w:val="10"/>
         </w:numPr>
         <w:spacing w:line="240" w:lineRule="auto"/>
         <w:ind w:left="993" w:hanging="142.00000000000003"/>
@@ -5003,7 +6096,7 @@
       <w:lvlText w:val="%2."/>
       <w:lvlJc w:val="left"/>
       <w:pPr>
-        <w:ind w:left="708.6614173228347" w:hanging="283.46456692913387"/>
+        <w:ind w:left="708.6614173228347" w:hanging="283.4645669291339"/>
       </w:pPr>
       <w:rPr>
         <w:u w:val="none"/>
@@ -5101,7 +6194,7 @@
       <w:lvlText w:val="-"/>
       <w:lvlJc w:val="left"/>
       <w:pPr>
-        <w:ind w:left="1080" w:hanging="360"/>
+        <w:ind w:left="1287" w:hanging="360.0000000000002"/>
       </w:pPr>
       <w:rPr>
         <w:u w:val="none"/>
@@ -5113,7 +6206,7 @@
       <w:lvlText w:val="o"/>
       <w:lvlJc w:val="left"/>
       <w:pPr>
-        <w:ind w:left="1800" w:hanging="360"/>
+        <w:ind w:left="2007" w:hanging="360"/>
       </w:pPr>
       <w:rPr>
         <w:u w:val="none"/>
@@ -5125,7 +6218,7 @@
       <w:lvlText w:val="▪"/>
       <w:lvlJc w:val="left"/>
       <w:pPr>
-        <w:ind w:left="2520" w:hanging="360"/>
+        <w:ind w:left="2727" w:hanging="360"/>
       </w:pPr>
       <w:rPr>
         <w:u w:val="none"/>
@@ -5137,7 +6230,7 @@
       <w:lvlText w:val="●"/>
       <w:lvlJc w:val="left"/>
       <w:pPr>
-        <w:ind w:left="3240" w:hanging="360"/>
+        <w:ind w:left="3447" w:hanging="360"/>
       </w:pPr>
       <w:rPr>
         <w:u w:val="none"/>
@@ -5149,7 +6242,7 @@
       <w:lvlText w:val="o"/>
       <w:lvlJc w:val="left"/>
       <w:pPr>
-        <w:ind w:left="3960" w:hanging="360"/>
+        <w:ind w:left="4167" w:hanging="360"/>
       </w:pPr>
       <w:rPr>
         <w:u w:val="none"/>
@@ -5161,7 +6254,7 @@
       <w:lvlText w:val="▪"/>
       <w:lvlJc w:val="left"/>
       <w:pPr>
-        <w:ind w:left="4680" w:hanging="360"/>
+        <w:ind w:left="4887" w:hanging="360"/>
       </w:pPr>
       <w:rPr>
         <w:u w:val="none"/>
@@ -5173,7 +6266,7 @@
       <w:lvlText w:val="●"/>
       <w:lvlJc w:val="left"/>
       <w:pPr>
-        <w:ind w:left="5400" w:hanging="360"/>
+        <w:ind w:left="5607" w:hanging="360"/>
       </w:pPr>
       <w:rPr>
         <w:u w:val="none"/>
@@ -5185,7 +6278,7 @@
       <w:lvlText w:val="o"/>
       <w:lvlJc w:val="left"/>
       <w:pPr>
-        <w:ind w:left="6120" w:hanging="360"/>
+        <w:ind w:left="6327" w:hanging="360"/>
       </w:pPr>
       <w:rPr>
         <w:u w:val="none"/>
@@ -5197,7 +6290,7 @@
       <w:lvlText w:val="▪"/>
       <w:lvlJc w:val="left"/>
       <w:pPr>
-        <w:ind w:left="6840" w:hanging="360"/>
+        <w:ind w:left="7047" w:hanging="360"/>
       </w:pPr>
       <w:rPr>
         <w:u w:val="none"/>
@@ -5206,12 +6299,12 @@
   </w:abstractNum>
   <w:abstractNum w:abstractNumId="3">
     <w:lvl w:ilvl="0">
-      <w:start w:val="1"/>
+      <w:start w:val="39"/>
       <w:numFmt w:val="bullet"/>
       <w:lvlText w:val="-"/>
       <w:lvlJc w:val="left"/>
       <w:pPr>
-        <w:ind w:left="1287" w:hanging="360.0000000000002"/>
+        <w:ind w:left="1080" w:hanging="360"/>
       </w:pPr>
       <w:rPr>
         <w:u w:val="none"/>
@@ -5223,7 +6316,7 @@
       <w:lvlText w:val="o"/>
       <w:lvlJc w:val="left"/>
       <w:pPr>
-        <w:ind w:left="2007" w:hanging="360"/>
+        <w:ind w:left="1800" w:hanging="360"/>
       </w:pPr>
       <w:rPr>
         <w:u w:val="none"/>
@@ -5235,7 +6328,7 @@
       <w:lvlText w:val="▪"/>
       <w:lvlJc w:val="left"/>
       <w:pPr>
-        <w:ind w:left="2727" w:hanging="360"/>
+        <w:ind w:left="2520" w:hanging="360"/>
       </w:pPr>
       <w:rPr>
         <w:u w:val="none"/>
@@ -5247,7 +6340,7 @@
       <w:lvlText w:val="●"/>
       <w:lvlJc w:val="left"/>
       <w:pPr>
-        <w:ind w:left="3447" w:hanging="360"/>
+        <w:ind w:left="3240" w:hanging="360"/>
       </w:pPr>
       <w:rPr>
         <w:u w:val="none"/>
@@ -5259,7 +6352,7 @@
       <w:lvlText w:val="o"/>
       <w:lvlJc w:val="left"/>
       <w:pPr>
-        <w:ind w:left="4167" w:hanging="360"/>
+        <w:ind w:left="3960" w:hanging="360"/>
       </w:pPr>
       <w:rPr>
         <w:u w:val="none"/>
@@ -5271,7 +6364,7 @@
       <w:lvlText w:val="▪"/>
       <w:lvlJc w:val="left"/>
       <w:pPr>
-        <w:ind w:left="4887" w:hanging="360"/>
+        <w:ind w:left="4680" w:hanging="360"/>
       </w:pPr>
       <w:rPr>
         <w:u w:val="none"/>
@@ -5283,7 +6376,7 @@
       <w:lvlText w:val="●"/>
       <w:lvlJc w:val="left"/>
       <w:pPr>
-        <w:ind w:left="5607" w:hanging="360"/>
+        <w:ind w:left="5400" w:hanging="360"/>
       </w:pPr>
       <w:rPr>
         <w:u w:val="none"/>
@@ -5295,7 +6388,7 @@
       <w:lvlText w:val="o"/>
       <w:lvlJc w:val="left"/>
       <w:pPr>
-        <w:ind w:left="6327" w:hanging="360"/>
+        <w:ind w:left="6120" w:hanging="360"/>
       </w:pPr>
       <w:rPr>
         <w:u w:val="none"/>
@@ -5307,7 +6400,7 @@
       <w:lvlText w:val="▪"/>
       <w:lvlJc w:val="left"/>
       <w:pPr>
-        <w:ind w:left="7047" w:hanging="360"/>
+        <w:ind w:left="6840" w:hanging="360"/>
       </w:pPr>
       <w:rPr>
         <w:u w:val="none"/>
@@ -5315,6 +6408,116 @@
     </w:lvl>
   </w:abstractNum>
   <w:abstractNum w:abstractNumId="4">
+    <w:lvl w:ilvl="0">
+      <w:start w:val="1"/>
+      <w:numFmt w:val="bullet"/>
+      <w:lvlText w:val="-"/>
+      <w:lvlJc w:val="left"/>
+      <w:pPr>
+        <w:ind w:left="1287" w:hanging="360.00000000000045"/>
+      </w:pPr>
+      <w:rPr>
+        <w:u w:val="none"/>
+      </w:rPr>
+    </w:lvl>
+    <w:lvl w:ilvl="1">
+      <w:start w:val="1"/>
+      <w:numFmt w:val="bullet"/>
+      <w:lvlText w:val="o"/>
+      <w:lvlJc w:val="left"/>
+      <w:pPr>
+        <w:ind w:left="2007" w:hanging="360"/>
+      </w:pPr>
+      <w:rPr>
+        <w:u w:val="none"/>
+      </w:rPr>
+    </w:lvl>
+    <w:lvl w:ilvl="2">
+      <w:start w:val="1"/>
+      <w:numFmt w:val="bullet"/>
+      <w:lvlText w:val="▪"/>
+      <w:lvlJc w:val="left"/>
+      <w:pPr>
+        <w:ind w:left="2727" w:hanging="360"/>
+      </w:pPr>
+      <w:rPr>
+        <w:u w:val="none"/>
+      </w:rPr>
+    </w:lvl>
+    <w:lvl w:ilvl="3">
+      <w:start w:val="1"/>
+      <w:numFmt w:val="bullet"/>
+      <w:lvlText w:val="●"/>
+      <w:lvlJc w:val="left"/>
+      <w:pPr>
+        <w:ind w:left="3447" w:hanging="360"/>
+      </w:pPr>
+      <w:rPr>
+        <w:u w:val="none"/>
+      </w:rPr>
+    </w:lvl>
+    <w:lvl w:ilvl="4">
+      <w:start w:val="1"/>
+      <w:numFmt w:val="bullet"/>
+      <w:lvlText w:val="o"/>
+      <w:lvlJc w:val="left"/>
+      <w:pPr>
+        <w:ind w:left="4167" w:hanging="360"/>
+      </w:pPr>
+      <w:rPr>
+        <w:u w:val="none"/>
+      </w:rPr>
+    </w:lvl>
+    <w:lvl w:ilvl="5">
+      <w:start w:val="1"/>
+      <w:numFmt w:val="bullet"/>
+      <w:lvlText w:val="▪"/>
+      <w:lvlJc w:val="left"/>
+      <w:pPr>
+        <w:ind w:left="4887" w:hanging="360"/>
+      </w:pPr>
+      <w:rPr>
+        <w:u w:val="none"/>
+      </w:rPr>
+    </w:lvl>
+    <w:lvl w:ilvl="6">
+      <w:start w:val="1"/>
+      <w:numFmt w:val="bullet"/>
+      <w:lvlText w:val="●"/>
+      <w:lvlJc w:val="left"/>
+      <w:pPr>
+        <w:ind w:left="5607" w:hanging="360"/>
+      </w:pPr>
+      <w:rPr>
+        <w:u w:val="none"/>
+      </w:rPr>
+    </w:lvl>
+    <w:lvl w:ilvl="7">
+      <w:start w:val="1"/>
+      <w:numFmt w:val="bullet"/>
+      <w:lvlText w:val="o"/>
+      <w:lvlJc w:val="left"/>
+      <w:pPr>
+        <w:ind w:left="6327" w:hanging="360"/>
+      </w:pPr>
+      <w:rPr>
+        <w:u w:val="none"/>
+      </w:rPr>
+    </w:lvl>
+    <w:lvl w:ilvl="8">
+      <w:start w:val="1"/>
+      <w:numFmt w:val="bullet"/>
+      <w:lvlText w:val="▪"/>
+      <w:lvlJc w:val="left"/>
+      <w:pPr>
+        <w:ind w:left="7047" w:hanging="360"/>
+      </w:pPr>
+      <w:rPr>
+        <w:u w:val="none"/>
+      </w:rPr>
+    </w:lvl>
+  </w:abstractNum>
+  <w:abstractNum w:abstractNumId="5">
     <w:lvl w:ilvl="0">
       <w:start w:val="5"/>
       <w:numFmt w:val="decimal"/>
@@ -5424,7 +6627,7 @@
       </w:rPr>
     </w:lvl>
   </w:abstractNum>
-  <w:abstractNum w:abstractNumId="5">
+  <w:abstractNum w:abstractNumId="6">
     <w:lvl w:ilvl="0">
       <w:start w:val="1"/>
       <w:numFmt w:val="bullet"/>
@@ -5528,116 +6731,6 @@
       <w:lvlJc w:val="left"/>
       <w:pPr>
         <w:ind w:left="6829" w:hanging="360"/>
-      </w:pPr>
-      <w:rPr>
-        <w:u w:val="none"/>
-      </w:rPr>
-    </w:lvl>
-  </w:abstractNum>
-  <w:abstractNum w:abstractNumId="6">
-    <w:lvl w:ilvl="0">
-      <w:start w:val="1"/>
-      <w:numFmt w:val="decimal"/>
-      <w:lvlText w:val="%1."/>
-      <w:lvlJc w:val="left"/>
-      <w:pPr>
-        <w:ind w:left="720" w:hanging="360"/>
-      </w:pPr>
-      <w:rPr>
-        <w:u w:val="none"/>
-      </w:rPr>
-    </w:lvl>
-    <w:lvl w:ilvl="1">
-      <w:start w:val="1"/>
-      <w:numFmt w:val="decimal"/>
-      <w:lvlText w:val="%1.%2."/>
-      <w:lvlJc w:val="left"/>
-      <w:pPr>
-        <w:ind w:left="1430" w:hanging="720"/>
-      </w:pPr>
-      <w:rPr>
-        <w:u w:val="none"/>
-      </w:rPr>
-    </w:lvl>
-    <w:lvl w:ilvl="2">
-      <w:start w:val="1"/>
-      <w:numFmt w:val="decimal"/>
-      <w:lvlText w:val="%1.%2.%3."/>
-      <w:lvlJc w:val="left"/>
-      <w:pPr>
-        <w:ind w:left="1800" w:hanging="720"/>
-      </w:pPr>
-      <w:rPr>
-        <w:u w:val="none"/>
-      </w:rPr>
-    </w:lvl>
-    <w:lvl w:ilvl="3">
-      <w:start w:val="1"/>
-      <w:numFmt w:val="decimal"/>
-      <w:lvlText w:val="%1.%2.%3.%4."/>
-      <w:lvlJc w:val="left"/>
-      <w:pPr>
-        <w:ind w:left="2520" w:hanging="1080"/>
-      </w:pPr>
-      <w:rPr>
-        <w:u w:val="none"/>
-      </w:rPr>
-    </w:lvl>
-    <w:lvl w:ilvl="4">
-      <w:start w:val="1"/>
-      <w:numFmt w:val="decimal"/>
-      <w:lvlText w:val="%1.%2.%3.%4.%5."/>
-      <w:lvlJc w:val="left"/>
-      <w:pPr>
-        <w:ind w:left="2880" w:hanging="1080"/>
-      </w:pPr>
-      <w:rPr>
-        <w:u w:val="none"/>
-      </w:rPr>
-    </w:lvl>
-    <w:lvl w:ilvl="5">
-      <w:start w:val="1"/>
-      <w:numFmt w:val="decimal"/>
-      <w:lvlText w:val="%1.%2.%3.%4.%5.%6."/>
-      <w:lvlJc w:val="left"/>
-      <w:pPr>
-        <w:ind w:left="3600" w:hanging="1440"/>
-      </w:pPr>
-      <w:rPr>
-        <w:u w:val="none"/>
-      </w:rPr>
-    </w:lvl>
-    <w:lvl w:ilvl="6">
-      <w:start w:val="1"/>
-      <w:numFmt w:val="decimal"/>
-      <w:lvlText w:val="%1.%2.%3.%4.%5.%6.%7."/>
-      <w:lvlJc w:val="left"/>
-      <w:pPr>
-        <w:ind w:left="4320" w:hanging="1800"/>
-      </w:pPr>
-      <w:rPr>
-        <w:u w:val="none"/>
-      </w:rPr>
-    </w:lvl>
-    <w:lvl w:ilvl="7">
-      <w:start w:val="1"/>
-      <w:numFmt w:val="decimal"/>
-      <w:lvlText w:val="%1.%2.%3.%4.%5.%6.%7.%8."/>
-      <w:lvlJc w:val="left"/>
-      <w:pPr>
-        <w:ind w:left="4680" w:hanging="1800"/>
-      </w:pPr>
-      <w:rPr>
-        <w:u w:val="none"/>
-      </w:rPr>
-    </w:lvl>
-    <w:lvl w:ilvl="8">
-      <w:start w:val="1"/>
-      <w:numFmt w:val="decimal"/>
-      <w:lvlText w:val="%1.%2.%3.%4.%5.%6.%7.%8.%9."/>
-      <w:lvlJc w:val="left"/>
-      <w:pPr>
-        <w:ind w:left="5400" w:hanging="2160"/>
       </w:pPr>
       <w:rPr>
         <w:u w:val="none"/>
@@ -5651,6 +6744,116 @@
       <w:lvlText w:val="%1."/>
       <w:lvlJc w:val="left"/>
       <w:pPr>
+        <w:ind w:left="720" w:hanging="360"/>
+      </w:pPr>
+      <w:rPr>
+        <w:u w:val="none"/>
+      </w:rPr>
+    </w:lvl>
+    <w:lvl w:ilvl="1">
+      <w:start w:val="1"/>
+      <w:numFmt w:val="decimal"/>
+      <w:lvlText w:val="%1.%2."/>
+      <w:lvlJc w:val="left"/>
+      <w:pPr>
+        <w:ind w:left="1430" w:hanging="720"/>
+      </w:pPr>
+      <w:rPr>
+        <w:u w:val="none"/>
+      </w:rPr>
+    </w:lvl>
+    <w:lvl w:ilvl="2">
+      <w:start w:val="1"/>
+      <w:numFmt w:val="decimal"/>
+      <w:lvlText w:val="%1.%2.%3."/>
+      <w:lvlJc w:val="left"/>
+      <w:pPr>
+        <w:ind w:left="1800" w:hanging="720"/>
+      </w:pPr>
+      <w:rPr>
+        <w:u w:val="none"/>
+      </w:rPr>
+    </w:lvl>
+    <w:lvl w:ilvl="3">
+      <w:start w:val="1"/>
+      <w:numFmt w:val="decimal"/>
+      <w:lvlText w:val="%1.%2.%3.%4."/>
+      <w:lvlJc w:val="left"/>
+      <w:pPr>
+        <w:ind w:left="2520" w:hanging="1080"/>
+      </w:pPr>
+      <w:rPr>
+        <w:u w:val="none"/>
+      </w:rPr>
+    </w:lvl>
+    <w:lvl w:ilvl="4">
+      <w:start w:val="1"/>
+      <w:numFmt w:val="decimal"/>
+      <w:lvlText w:val="%1.%2.%3.%4.%5."/>
+      <w:lvlJc w:val="left"/>
+      <w:pPr>
+        <w:ind w:left="2880" w:hanging="1080"/>
+      </w:pPr>
+      <w:rPr>
+        <w:u w:val="none"/>
+      </w:rPr>
+    </w:lvl>
+    <w:lvl w:ilvl="5">
+      <w:start w:val="1"/>
+      <w:numFmt w:val="decimal"/>
+      <w:lvlText w:val="%1.%2.%3.%4.%5.%6."/>
+      <w:lvlJc w:val="left"/>
+      <w:pPr>
+        <w:ind w:left="3600" w:hanging="1440"/>
+      </w:pPr>
+      <w:rPr>
+        <w:u w:val="none"/>
+      </w:rPr>
+    </w:lvl>
+    <w:lvl w:ilvl="6">
+      <w:start w:val="1"/>
+      <w:numFmt w:val="decimal"/>
+      <w:lvlText w:val="%1.%2.%3.%4.%5.%6.%7."/>
+      <w:lvlJc w:val="left"/>
+      <w:pPr>
+        <w:ind w:left="4320" w:hanging="1800"/>
+      </w:pPr>
+      <w:rPr>
+        <w:u w:val="none"/>
+      </w:rPr>
+    </w:lvl>
+    <w:lvl w:ilvl="7">
+      <w:start w:val="1"/>
+      <w:numFmt w:val="decimal"/>
+      <w:lvlText w:val="%1.%2.%3.%4.%5.%6.%7.%8."/>
+      <w:lvlJc w:val="left"/>
+      <w:pPr>
+        <w:ind w:left="4680" w:hanging="1800"/>
+      </w:pPr>
+      <w:rPr>
+        <w:u w:val="none"/>
+      </w:rPr>
+    </w:lvl>
+    <w:lvl w:ilvl="8">
+      <w:start w:val="1"/>
+      <w:numFmt w:val="decimal"/>
+      <w:lvlText w:val="%1.%2.%3.%4.%5.%6.%7.%8.%9."/>
+      <w:lvlJc w:val="left"/>
+      <w:pPr>
+        <w:ind w:left="5400" w:hanging="2160"/>
+      </w:pPr>
+      <w:rPr>
+        <w:u w:val="none"/>
+      </w:rPr>
+    </w:lvl>
+  </w:abstractNum>
+  <w:abstractNum w:abstractNumId="8">
+    <w:lvl w:ilvl="0">
+      <w:start w:val="1"/>
+      <w:numFmt w:val="decimal"/>
+      <w:lvlText w:val="%1."/>
+      <w:lvlJc w:val="left"/>
+      <w:pPr>
         <w:ind w:left="1080" w:hanging="720"/>
       </w:pPr>
       <w:rPr>
@@ -5754,7 +6957,7 @@
       </w:rPr>
     </w:lvl>
   </w:abstractNum>
-  <w:abstractNum w:abstractNumId="8">
+  <w:abstractNum w:abstractNumId="9">
     <w:lvl w:ilvl="0">
       <w:start w:val="1"/>
       <w:numFmt w:val="decimal"/>
@@ -5858,116 +7061,6 @@
       <w:lvlJc w:val="left"/>
       <w:pPr>
         <w:ind w:left="2160" w:hanging="1800"/>
-      </w:pPr>
-      <w:rPr>
-        <w:u w:val="none"/>
-      </w:rPr>
-    </w:lvl>
-  </w:abstractNum>
-  <w:abstractNum w:abstractNumId="9">
-    <w:lvl w:ilvl="0">
-      <w:start w:val="1"/>
-      <w:numFmt w:val="bullet"/>
-      <w:lvlText w:val="-"/>
-      <w:lvlJc w:val="left"/>
-      <w:pPr>
-        <w:ind w:left="1996" w:hanging="360"/>
-      </w:pPr>
-      <w:rPr>
-        <w:u w:val="none"/>
-      </w:rPr>
-    </w:lvl>
-    <w:lvl w:ilvl="1">
-      <w:start w:val="1"/>
-      <w:numFmt w:val="bullet"/>
-      <w:lvlText w:val="o"/>
-      <w:lvlJc w:val="left"/>
-      <w:pPr>
-        <w:ind w:left="2149" w:hanging="360"/>
-      </w:pPr>
-      <w:rPr>
-        <w:u w:val="none"/>
-      </w:rPr>
-    </w:lvl>
-    <w:lvl w:ilvl="2">
-      <w:start w:val="1"/>
-      <w:numFmt w:val="bullet"/>
-      <w:lvlText w:val="▪"/>
-      <w:lvlJc w:val="left"/>
-      <w:pPr>
-        <w:ind w:left="2869" w:hanging="360"/>
-      </w:pPr>
-      <w:rPr>
-        <w:u w:val="none"/>
-      </w:rPr>
-    </w:lvl>
-    <w:lvl w:ilvl="3">
-      <w:start w:val="1"/>
-      <w:numFmt w:val="bullet"/>
-      <w:lvlText w:val="●"/>
-      <w:lvlJc w:val="left"/>
-      <w:pPr>
-        <w:ind w:left="3589" w:hanging="360"/>
-      </w:pPr>
-      <w:rPr>
-        <w:u w:val="none"/>
-      </w:rPr>
-    </w:lvl>
-    <w:lvl w:ilvl="4">
-      <w:start w:val="1"/>
-      <w:numFmt w:val="bullet"/>
-      <w:lvlText w:val="o"/>
-      <w:lvlJc w:val="left"/>
-      <w:pPr>
-        <w:ind w:left="4309" w:hanging="360"/>
-      </w:pPr>
-      <w:rPr>
-        <w:u w:val="none"/>
-      </w:rPr>
-    </w:lvl>
-    <w:lvl w:ilvl="5">
-      <w:start w:val="1"/>
-      <w:numFmt w:val="bullet"/>
-      <w:lvlText w:val="▪"/>
-      <w:lvlJc w:val="left"/>
-      <w:pPr>
-        <w:ind w:left="5029" w:hanging="360"/>
-      </w:pPr>
-      <w:rPr>
-        <w:u w:val="none"/>
-      </w:rPr>
-    </w:lvl>
-    <w:lvl w:ilvl="6">
-      <w:start w:val="1"/>
-      <w:numFmt w:val="bullet"/>
-      <w:lvlText w:val="●"/>
-      <w:lvlJc w:val="left"/>
-      <w:pPr>
-        <w:ind w:left="5749" w:hanging="360"/>
-      </w:pPr>
-      <w:rPr>
-        <w:u w:val="none"/>
-      </w:rPr>
-    </w:lvl>
-    <w:lvl w:ilvl="7">
-      <w:start w:val="1"/>
-      <w:numFmt w:val="bullet"/>
-      <w:lvlText w:val="o"/>
-      <w:lvlJc w:val="left"/>
-      <w:pPr>
-        <w:ind w:left="6469" w:hanging="360"/>
-      </w:pPr>
-      <w:rPr>
-        <w:u w:val="none"/>
-      </w:rPr>
-    </w:lvl>
-    <w:lvl w:ilvl="8">
-      <w:start w:val="1"/>
-      <w:numFmt w:val="bullet"/>
-      <w:lvlText w:val="▪"/>
-      <w:lvlJc w:val="left"/>
-      <w:pPr>
-        <w:ind w:left="7189" w:hanging="360"/>
       </w:pPr>
       <w:rPr>
         <w:u w:val="none"/>
@@ -5976,12 +7069,12 @@
   </w:abstractNum>
   <w:abstractNum w:abstractNumId="10">
     <w:lvl w:ilvl="0">
-      <w:start w:val="39"/>
+      <w:start w:val="1"/>
       <w:numFmt w:val="bullet"/>
       <w:lvlText w:val="-"/>
       <w:lvlJc w:val="left"/>
       <w:pPr>
-        <w:ind w:left="1287" w:hanging="360.0000000000001"/>
+        <w:ind w:left="1996" w:hanging="360"/>
       </w:pPr>
       <w:rPr>
         <w:u w:val="none"/>
@@ -5993,7 +7086,7 @@
       <w:lvlText w:val="o"/>
       <w:lvlJc w:val="left"/>
       <w:pPr>
-        <w:ind w:left="2007" w:hanging="360"/>
+        <w:ind w:left="2149" w:hanging="360"/>
       </w:pPr>
       <w:rPr>
         <w:u w:val="none"/>
@@ -6005,7 +7098,7 @@
       <w:lvlText w:val="▪"/>
       <w:lvlJc w:val="left"/>
       <w:pPr>
-        <w:ind w:left="2727" w:hanging="360"/>
+        <w:ind w:left="2869" w:hanging="360"/>
       </w:pPr>
       <w:rPr>
         <w:u w:val="none"/>
@@ -6017,7 +7110,7 @@
       <w:lvlText w:val="●"/>
       <w:lvlJc w:val="left"/>
       <w:pPr>
-        <w:ind w:left="3447" w:hanging="360"/>
+        <w:ind w:left="3589" w:hanging="360"/>
       </w:pPr>
       <w:rPr>
         <w:u w:val="none"/>
@@ -6029,7 +7122,7 @@
       <w:lvlText w:val="o"/>
       <w:lvlJc w:val="left"/>
       <w:pPr>
-        <w:ind w:left="4167" w:hanging="360"/>
+        <w:ind w:left="4309" w:hanging="360"/>
       </w:pPr>
       <w:rPr>
         <w:u w:val="none"/>
@@ -6041,7 +7134,7 @@
       <w:lvlText w:val="▪"/>
       <w:lvlJc w:val="left"/>
       <w:pPr>
-        <w:ind w:left="4887" w:hanging="360"/>
+        <w:ind w:left="5029" w:hanging="360"/>
       </w:pPr>
       <w:rPr>
         <w:u w:val="none"/>
@@ -6053,7 +7146,7 @@
       <w:lvlText w:val="●"/>
       <w:lvlJc w:val="left"/>
       <w:pPr>
-        <w:ind w:left="5607" w:hanging="360"/>
+        <w:ind w:left="5749" w:hanging="360"/>
       </w:pPr>
       <w:rPr>
         <w:u w:val="none"/>
@@ -6065,7 +7158,7 @@
       <w:lvlText w:val="o"/>
       <w:lvlJc w:val="left"/>
       <w:pPr>
-        <w:ind w:left="6327" w:hanging="360"/>
+        <w:ind w:left="6469" w:hanging="360"/>
       </w:pPr>
       <w:rPr>
         <w:u w:val="none"/>
@@ -6077,7 +7170,7 @@
       <w:lvlText w:val="▪"/>
       <w:lvlJc w:val="left"/>
       <w:pPr>
-        <w:ind w:left="7047" w:hanging="360"/>
+        <w:ind w:left="7189" w:hanging="360"/>
       </w:pPr>
       <w:rPr>
         <w:u w:val="none"/>

</xml_diff>